<commit_message>
Updated with Image Handling
</commit_message>
<xml_diff>
--- a/Endpoints and Models.docx
+++ b/Endpoints and Models.docx
@@ -370,32 +370,6 @@
           <w:sz w:val="24"/>
           <w:shd w:fill="auto" w:val="clear"/>
         </w:rPr>
-        <w:t xml:space="preserve">  </w:t>
-      </w:r>
-    </w:p>
-    <w:p>
-      <w:pPr>
-        <w:spacing w:before="0" w:after="160" w:line="259"/>
-        <w:ind w:right="0" w:left="0" w:firstLine="0"/>
-        <w:jc w:val="left"/>
-        <w:rPr>
-          <w:rFonts w:ascii="Calibri" w:hAnsi="Calibri" w:cs="Calibri" w:eastAsia="Calibri"/>
-          <w:color w:val="auto"/>
-          <w:spacing w:val="0"/>
-          <w:position w:val="0"/>
-          <w:sz w:val="24"/>
-          <w:shd w:fill="auto" w:val="clear"/>
-        </w:rPr>
-      </w:pPr>
-      <w:r>
-        <w:rPr>
-          <w:rFonts w:ascii="Calibri" w:hAnsi="Calibri" w:cs="Calibri" w:eastAsia="Calibri"/>
-          <w:color w:val="auto"/>
-          <w:spacing w:val="0"/>
-          <w:position w:val="0"/>
-          <w:sz w:val="24"/>
-          <w:shd w:fill="auto" w:val="clear"/>
-        </w:rPr>
         <w:t xml:space="preserve">});</w:t>
       </w:r>
     </w:p>
@@ -740,7 +714,7 @@
           <w:sz w:val="24"/>
           <w:shd w:fill="auto" w:val="clear"/>
         </w:rPr>
-        <w:t xml:space="preserve">    //Image: { type: String},</w:t>
+        <w:t xml:space="preserve">    Image: { type: String},</w:t>
       </w:r>
     </w:p>
     <w:p>
@@ -2035,241 +2009,215 @@
           <w:sz w:val="24"/>
           <w:shd w:fill="auto" w:val="clear"/>
         </w:rPr>
-        <w:t xml:space="preserve">    "data": [</w:t>
-      </w:r>
-    </w:p>
-    <w:p>
-      <w:pPr>
-        <w:spacing w:before="0" w:after="160" w:line="259"/>
-        <w:ind w:right="0" w:left="0" w:firstLine="0"/>
-        <w:jc w:val="left"/>
-        <w:rPr>
-          <w:rFonts w:ascii="Calibri" w:hAnsi="Calibri" w:cs="Calibri" w:eastAsia="Calibri"/>
-          <w:color w:val="auto"/>
-          <w:spacing w:val="0"/>
-          <w:position w:val="0"/>
-          <w:sz w:val="24"/>
-          <w:shd w:fill="auto" w:val="clear"/>
-        </w:rPr>
-      </w:pPr>
-      <w:r>
-        <w:rPr>
-          <w:rFonts w:ascii="Calibri" w:hAnsi="Calibri" w:cs="Calibri" w:eastAsia="Calibri"/>
-          <w:color w:val="auto"/>
-          <w:spacing w:val="0"/>
-          <w:position w:val="0"/>
-          <w:sz w:val="24"/>
-          <w:shd w:fill="auto" w:val="clear"/>
-        </w:rPr>
-        <w:t xml:space="preserve">        {</w:t>
-      </w:r>
-    </w:p>
-    <w:p>
-      <w:pPr>
-        <w:spacing w:before="0" w:after="160" w:line="259"/>
-        <w:ind w:right="0" w:left="0" w:firstLine="0"/>
-        <w:jc w:val="left"/>
-        <w:rPr>
-          <w:rFonts w:ascii="Calibri" w:hAnsi="Calibri" w:cs="Calibri" w:eastAsia="Calibri"/>
-          <w:color w:val="auto"/>
-          <w:spacing w:val="0"/>
-          <w:position w:val="0"/>
-          <w:sz w:val="24"/>
-          <w:shd w:fill="auto" w:val="clear"/>
-        </w:rPr>
-      </w:pPr>
-      <w:r>
-        <w:rPr>
-          <w:rFonts w:ascii="Calibri" w:hAnsi="Calibri" w:cs="Calibri" w:eastAsia="Calibri"/>
-          <w:color w:val="auto"/>
-          <w:spacing w:val="0"/>
-          <w:position w:val="0"/>
-          <w:sz w:val="24"/>
-          <w:shd w:fill="auto" w:val="clear"/>
-        </w:rPr>
-        <w:t xml:space="preserve">            "_id": "5f9ad7db33b0c62f20d489ee",</w:t>
-      </w:r>
-    </w:p>
-    <w:p>
-      <w:pPr>
-        <w:spacing w:before="0" w:after="160" w:line="259"/>
-        <w:ind w:right="0" w:left="0" w:firstLine="0"/>
-        <w:jc w:val="left"/>
-        <w:rPr>
-          <w:rFonts w:ascii="Calibri" w:hAnsi="Calibri" w:cs="Calibri" w:eastAsia="Calibri"/>
-          <w:color w:val="auto"/>
-          <w:spacing w:val="0"/>
-          <w:position w:val="0"/>
-          <w:sz w:val="24"/>
-          <w:shd w:fill="auto" w:val="clear"/>
-        </w:rPr>
-      </w:pPr>
-      <w:r>
-        <w:rPr>
-          <w:rFonts w:ascii="Calibri" w:hAnsi="Calibri" w:cs="Calibri" w:eastAsia="Calibri"/>
-          <w:color w:val="auto"/>
-          <w:spacing w:val="0"/>
-          <w:position w:val="0"/>
-          <w:sz w:val="24"/>
-          <w:shd w:fill="auto" w:val="clear"/>
-        </w:rPr>
-        <w:t xml:space="preserve">            "Title": "Item",</w:t>
-      </w:r>
-    </w:p>
-    <w:p>
-      <w:pPr>
-        <w:spacing w:before="0" w:after="160" w:line="259"/>
-        <w:ind w:right="0" w:left="0" w:firstLine="0"/>
-        <w:jc w:val="left"/>
-        <w:rPr>
-          <w:rFonts w:ascii="Calibri" w:hAnsi="Calibri" w:cs="Calibri" w:eastAsia="Calibri"/>
-          <w:color w:val="auto"/>
-          <w:spacing w:val="0"/>
-          <w:position w:val="0"/>
-          <w:sz w:val="24"/>
-          <w:shd w:fill="auto" w:val="clear"/>
-        </w:rPr>
-      </w:pPr>
-      <w:r>
-        <w:rPr>
-          <w:rFonts w:ascii="Calibri" w:hAnsi="Calibri" w:cs="Calibri" w:eastAsia="Calibri"/>
-          <w:color w:val="auto"/>
-          <w:spacing w:val="0"/>
-          <w:position w:val="0"/>
-          <w:sz w:val="24"/>
-          <w:shd w:fill="auto" w:val="clear"/>
-        </w:rPr>
-        <w:t xml:space="preserve">            "Specifications": "core i7",</w:t>
-      </w:r>
-    </w:p>
-    <w:p>
-      <w:pPr>
-        <w:spacing w:before="0" w:after="160" w:line="259"/>
-        <w:ind w:right="0" w:left="0" w:firstLine="0"/>
-        <w:jc w:val="left"/>
-        <w:rPr>
-          <w:rFonts w:ascii="Calibri" w:hAnsi="Calibri" w:cs="Calibri" w:eastAsia="Calibri"/>
-          <w:color w:val="auto"/>
-          <w:spacing w:val="0"/>
-          <w:position w:val="0"/>
-          <w:sz w:val="24"/>
-          <w:shd w:fill="auto" w:val="clear"/>
-        </w:rPr>
-      </w:pPr>
-      <w:r>
-        <w:rPr>
-          <w:rFonts w:ascii="Calibri" w:hAnsi="Calibri" w:cs="Calibri" w:eastAsia="Calibri"/>
-          <w:color w:val="auto"/>
-          <w:spacing w:val="0"/>
-          <w:position w:val="0"/>
-          <w:sz w:val="24"/>
-          <w:shd w:fill="auto" w:val="clear"/>
-        </w:rPr>
-        <w:t xml:space="preserve">            "Description": "This is core i7",</w:t>
-      </w:r>
-    </w:p>
-    <w:p>
-      <w:pPr>
-        <w:spacing w:before="0" w:after="160" w:line="259"/>
-        <w:ind w:right="0" w:left="0" w:firstLine="0"/>
-        <w:jc w:val="left"/>
-        <w:rPr>
-          <w:rFonts w:ascii="Calibri" w:hAnsi="Calibri" w:cs="Calibri" w:eastAsia="Calibri"/>
-          <w:color w:val="auto"/>
-          <w:spacing w:val="0"/>
-          <w:position w:val="0"/>
-          <w:sz w:val="24"/>
-          <w:shd w:fill="auto" w:val="clear"/>
-        </w:rPr>
-      </w:pPr>
-      <w:r>
-        <w:rPr>
-          <w:rFonts w:ascii="Calibri" w:hAnsi="Calibri" w:cs="Calibri" w:eastAsia="Calibri"/>
-          <w:color w:val="auto"/>
-          <w:spacing w:val="0"/>
-          <w:position w:val="0"/>
-          <w:sz w:val="24"/>
-          <w:shd w:fill="auto" w:val="clear"/>
-        </w:rPr>
-        <w:t xml:space="preserve">            "Price": "85,0000",</w:t>
-      </w:r>
-    </w:p>
-    <w:p>
-      <w:pPr>
-        <w:spacing w:before="0" w:after="160" w:line="259"/>
-        <w:ind w:right="0" w:left="0" w:firstLine="0"/>
-        <w:jc w:val="left"/>
-        <w:rPr>
-          <w:rFonts w:ascii="Calibri" w:hAnsi="Calibri" w:cs="Calibri" w:eastAsia="Calibri"/>
-          <w:color w:val="auto"/>
-          <w:spacing w:val="0"/>
-          <w:position w:val="0"/>
-          <w:sz w:val="24"/>
-          <w:shd w:fill="auto" w:val="clear"/>
-        </w:rPr>
-      </w:pPr>
-      <w:r>
-        <w:rPr>
-          <w:rFonts w:ascii="Calibri" w:hAnsi="Calibri" w:cs="Calibri" w:eastAsia="Calibri"/>
-          <w:color w:val="auto"/>
-          <w:spacing w:val="0"/>
-          <w:position w:val="0"/>
-          <w:sz w:val="24"/>
-          <w:shd w:fill="auto" w:val="clear"/>
-        </w:rPr>
-        <w:t xml:space="preserve">            "__v": 0</w:t>
-      </w:r>
-    </w:p>
-    <w:p>
-      <w:pPr>
-        <w:spacing w:before="0" w:after="160" w:line="259"/>
-        <w:ind w:right="0" w:left="0" w:firstLine="0"/>
-        <w:jc w:val="left"/>
-        <w:rPr>
-          <w:rFonts w:ascii="Calibri" w:hAnsi="Calibri" w:cs="Calibri" w:eastAsia="Calibri"/>
-          <w:color w:val="auto"/>
-          <w:spacing w:val="0"/>
-          <w:position w:val="0"/>
-          <w:sz w:val="24"/>
-          <w:shd w:fill="auto" w:val="clear"/>
-        </w:rPr>
-      </w:pPr>
-      <w:r>
-        <w:rPr>
-          <w:rFonts w:ascii="Calibri" w:hAnsi="Calibri" w:cs="Calibri" w:eastAsia="Calibri"/>
-          <w:color w:val="auto"/>
-          <w:spacing w:val="0"/>
-          <w:position w:val="0"/>
-          <w:sz w:val="24"/>
-          <w:shd w:fill="auto" w:val="clear"/>
-        </w:rPr>
-        <w:t xml:space="preserve">        }</w:t>
-      </w:r>
-    </w:p>
-    <w:p>
-      <w:pPr>
-        <w:spacing w:before="0" w:after="160" w:line="259"/>
-        <w:ind w:right="0" w:left="0" w:firstLine="0"/>
-        <w:jc w:val="left"/>
-        <w:rPr>
-          <w:rFonts w:ascii="Calibri" w:hAnsi="Calibri" w:cs="Calibri" w:eastAsia="Calibri"/>
-          <w:color w:val="auto"/>
-          <w:spacing w:val="0"/>
-          <w:position w:val="0"/>
-          <w:sz w:val="24"/>
-          <w:shd w:fill="auto" w:val="clear"/>
-        </w:rPr>
-      </w:pPr>
-      <w:r>
-        <w:rPr>
-          <w:rFonts w:ascii="Calibri" w:hAnsi="Calibri" w:cs="Calibri" w:eastAsia="Calibri"/>
-          <w:color w:val="auto"/>
-          <w:spacing w:val="0"/>
-          <w:position w:val="0"/>
-          <w:sz w:val="24"/>
-          <w:shd w:fill="auto" w:val="clear"/>
-        </w:rPr>
-        <w:t xml:space="preserve">    ]</w:t>
+        <w:t xml:space="preserve">    "message": {</w:t>
+      </w:r>
+    </w:p>
+    <w:p>
+      <w:pPr>
+        <w:spacing w:before="0" w:after="160" w:line="259"/>
+        <w:ind w:right="0" w:left="0" w:firstLine="0"/>
+        <w:jc w:val="left"/>
+        <w:rPr>
+          <w:rFonts w:ascii="Calibri" w:hAnsi="Calibri" w:cs="Calibri" w:eastAsia="Calibri"/>
+          <w:color w:val="auto"/>
+          <w:spacing w:val="0"/>
+          <w:position w:val="0"/>
+          <w:sz w:val="24"/>
+          <w:shd w:fill="auto" w:val="clear"/>
+        </w:rPr>
+      </w:pPr>
+      <w:r>
+        <w:rPr>
+          <w:rFonts w:ascii="Calibri" w:hAnsi="Calibri" w:cs="Calibri" w:eastAsia="Calibri"/>
+          <w:color w:val="auto"/>
+          <w:spacing w:val="0"/>
+          <w:position w:val="0"/>
+          <w:sz w:val="24"/>
+          <w:shd w:fill="auto" w:val="clear"/>
+        </w:rPr>
+        <w:t xml:space="preserve">        "_id": "5f9fc9808a58bf4dad4a42ba",</w:t>
+      </w:r>
+    </w:p>
+    <w:p>
+      <w:pPr>
+        <w:spacing w:before="0" w:after="160" w:line="259"/>
+        <w:ind w:right="0" w:left="0" w:firstLine="0"/>
+        <w:jc w:val="left"/>
+        <w:rPr>
+          <w:rFonts w:ascii="Calibri" w:hAnsi="Calibri" w:cs="Calibri" w:eastAsia="Calibri"/>
+          <w:color w:val="auto"/>
+          <w:spacing w:val="0"/>
+          <w:position w:val="0"/>
+          <w:sz w:val="24"/>
+          <w:shd w:fill="auto" w:val="clear"/>
+        </w:rPr>
+      </w:pPr>
+      <w:r>
+        <w:rPr>
+          <w:rFonts w:ascii="Calibri" w:hAnsi="Calibri" w:cs="Calibri" w:eastAsia="Calibri"/>
+          <w:color w:val="auto"/>
+          <w:spacing w:val="0"/>
+          <w:position w:val="0"/>
+          <w:sz w:val="24"/>
+          <w:shd w:fill="auto" w:val="clear"/>
+        </w:rPr>
+        <w:t xml:space="preserve">        "Image": "public\\images\\1604307328872-Dell.jpg",</w:t>
+      </w:r>
+    </w:p>
+    <w:p>
+      <w:pPr>
+        <w:spacing w:before="0" w:after="160" w:line="259"/>
+        <w:ind w:right="0" w:left="0" w:firstLine="0"/>
+        <w:jc w:val="left"/>
+        <w:rPr>
+          <w:rFonts w:ascii="Calibri" w:hAnsi="Calibri" w:cs="Calibri" w:eastAsia="Calibri"/>
+          <w:color w:val="auto"/>
+          <w:spacing w:val="0"/>
+          <w:position w:val="0"/>
+          <w:sz w:val="24"/>
+          <w:shd w:fill="auto" w:val="clear"/>
+        </w:rPr>
+      </w:pPr>
+      <w:r>
+        <w:rPr>
+          <w:rFonts w:ascii="Calibri" w:hAnsi="Calibri" w:cs="Calibri" w:eastAsia="Calibri"/>
+          <w:color w:val="auto"/>
+          <w:spacing w:val="0"/>
+          <w:position w:val="0"/>
+          <w:sz w:val="24"/>
+          <w:shd w:fill="auto" w:val="clear"/>
+        </w:rPr>
+        <w:t xml:space="preserve">        "Title": "Item",</w:t>
+      </w:r>
+    </w:p>
+    <w:p>
+      <w:pPr>
+        <w:spacing w:before="0" w:after="160" w:line="259"/>
+        <w:ind w:right="0" w:left="0" w:firstLine="0"/>
+        <w:jc w:val="left"/>
+        <w:rPr>
+          <w:rFonts w:ascii="Calibri" w:hAnsi="Calibri" w:cs="Calibri" w:eastAsia="Calibri"/>
+          <w:color w:val="auto"/>
+          <w:spacing w:val="0"/>
+          <w:position w:val="0"/>
+          <w:sz w:val="24"/>
+          <w:shd w:fill="auto" w:val="clear"/>
+        </w:rPr>
+      </w:pPr>
+      <w:r>
+        <w:rPr>
+          <w:rFonts w:ascii="Calibri" w:hAnsi="Calibri" w:cs="Calibri" w:eastAsia="Calibri"/>
+          <w:color w:val="auto"/>
+          <w:spacing w:val="0"/>
+          <w:position w:val="0"/>
+          <w:sz w:val="24"/>
+          <w:shd w:fill="auto" w:val="clear"/>
+        </w:rPr>
+        <w:t xml:space="preserve">        "Specifications": "core i7",</w:t>
+      </w:r>
+    </w:p>
+    <w:p>
+      <w:pPr>
+        <w:spacing w:before="0" w:after="160" w:line="259"/>
+        <w:ind w:right="0" w:left="0" w:firstLine="0"/>
+        <w:jc w:val="left"/>
+        <w:rPr>
+          <w:rFonts w:ascii="Calibri" w:hAnsi="Calibri" w:cs="Calibri" w:eastAsia="Calibri"/>
+          <w:color w:val="auto"/>
+          <w:spacing w:val="0"/>
+          <w:position w:val="0"/>
+          <w:sz w:val="24"/>
+          <w:shd w:fill="auto" w:val="clear"/>
+        </w:rPr>
+      </w:pPr>
+      <w:r>
+        <w:rPr>
+          <w:rFonts w:ascii="Calibri" w:hAnsi="Calibri" w:cs="Calibri" w:eastAsia="Calibri"/>
+          <w:color w:val="auto"/>
+          <w:spacing w:val="0"/>
+          <w:position w:val="0"/>
+          <w:sz w:val="24"/>
+          <w:shd w:fill="auto" w:val="clear"/>
+        </w:rPr>
+        <w:t xml:space="preserve">        "Description": "This is core i7",</w:t>
+      </w:r>
+    </w:p>
+    <w:p>
+      <w:pPr>
+        <w:spacing w:before="0" w:after="160" w:line="259"/>
+        <w:ind w:right="0" w:left="0" w:firstLine="0"/>
+        <w:jc w:val="left"/>
+        <w:rPr>
+          <w:rFonts w:ascii="Calibri" w:hAnsi="Calibri" w:cs="Calibri" w:eastAsia="Calibri"/>
+          <w:color w:val="auto"/>
+          <w:spacing w:val="0"/>
+          <w:position w:val="0"/>
+          <w:sz w:val="24"/>
+          <w:shd w:fill="auto" w:val="clear"/>
+        </w:rPr>
+      </w:pPr>
+      <w:r>
+        <w:rPr>
+          <w:rFonts w:ascii="Calibri" w:hAnsi="Calibri" w:cs="Calibri" w:eastAsia="Calibri"/>
+          <w:color w:val="auto"/>
+          <w:spacing w:val="0"/>
+          <w:position w:val="0"/>
+          <w:sz w:val="24"/>
+          <w:shd w:fill="auto" w:val="clear"/>
+        </w:rPr>
+        <w:t xml:space="preserve">        "Price": "85,000",</w:t>
+      </w:r>
+    </w:p>
+    <w:p>
+      <w:pPr>
+        <w:spacing w:before="0" w:after="160" w:line="259"/>
+        <w:ind w:right="0" w:left="0" w:firstLine="0"/>
+        <w:jc w:val="left"/>
+        <w:rPr>
+          <w:rFonts w:ascii="Calibri" w:hAnsi="Calibri" w:cs="Calibri" w:eastAsia="Calibri"/>
+          <w:color w:val="auto"/>
+          <w:spacing w:val="0"/>
+          <w:position w:val="0"/>
+          <w:sz w:val="24"/>
+          <w:shd w:fill="auto" w:val="clear"/>
+        </w:rPr>
+      </w:pPr>
+      <w:r>
+        <w:rPr>
+          <w:rFonts w:ascii="Calibri" w:hAnsi="Calibri" w:cs="Calibri" w:eastAsia="Calibri"/>
+          <w:color w:val="auto"/>
+          <w:spacing w:val="0"/>
+          <w:position w:val="0"/>
+          <w:sz w:val="24"/>
+          <w:shd w:fill="auto" w:val="clear"/>
+        </w:rPr>
+        <w:t xml:space="preserve">        "__v": 0</w:t>
+      </w:r>
+    </w:p>
+    <w:p>
+      <w:pPr>
+        <w:spacing w:before="0" w:after="160" w:line="259"/>
+        <w:ind w:right="0" w:left="0" w:firstLine="0"/>
+        <w:jc w:val="left"/>
+        <w:rPr>
+          <w:rFonts w:ascii="Calibri" w:hAnsi="Calibri" w:cs="Calibri" w:eastAsia="Calibri"/>
+          <w:color w:val="auto"/>
+          <w:spacing w:val="0"/>
+          <w:position w:val="0"/>
+          <w:sz w:val="24"/>
+          <w:shd w:fill="auto" w:val="clear"/>
+        </w:rPr>
+      </w:pPr>
+      <w:r>
+        <w:rPr>
+          <w:rFonts w:ascii="Calibri" w:hAnsi="Calibri" w:cs="Calibri" w:eastAsia="Calibri"/>
+          <w:color w:val="auto"/>
+          <w:spacing w:val="0"/>
+          <w:position w:val="0"/>
+          <w:sz w:val="24"/>
+          <w:shd w:fill="auto" w:val="clear"/>
+        </w:rPr>
+        <w:t xml:space="preserve">    }</w:t>
       </w:r>
     </w:p>
     <w:p>
@@ -2555,7 +2503,33 @@
           <w:sz w:val="24"/>
           <w:shd w:fill="auto" w:val="clear"/>
         </w:rPr>
-        <w:t xml:space="preserve">    "Price": "85,0000"</w:t>
+        <w:t xml:space="preserve">    "Price": "85,0000",</w:t>
+      </w:r>
+    </w:p>
+    <w:p>
+      <w:pPr>
+        <w:spacing w:before="0" w:after="160" w:line="259"/>
+        <w:ind w:right="0" w:left="0" w:firstLine="0"/>
+        <w:jc w:val="left"/>
+        <w:rPr>
+          <w:rFonts w:ascii="Calibri" w:hAnsi="Calibri" w:cs="Calibri" w:eastAsia="Calibri"/>
+          <w:color w:val="auto"/>
+          <w:spacing w:val="0"/>
+          <w:position w:val="0"/>
+          <w:sz w:val="24"/>
+          <w:shd w:fill="auto" w:val="clear"/>
+        </w:rPr>
+      </w:pPr>
+      <w:r>
+        <w:rPr>
+          <w:rFonts w:ascii="Calibri" w:hAnsi="Calibri" w:cs="Calibri" w:eastAsia="Calibri"/>
+          <w:color w:val="auto"/>
+          <w:spacing w:val="0"/>
+          <w:position w:val="0"/>
+          <w:sz w:val="24"/>
+          <w:shd w:fill="auto" w:val="clear"/>
+        </w:rPr>
+        <w:t xml:space="preserve">    "Image": "Dell.jpg"</w:t>
       </w:r>
     </w:p>
     <w:p>
@@ -2713,7 +2687,33 @@
           <w:sz w:val="24"/>
           <w:shd w:fill="auto" w:val="clear"/>
         </w:rPr>
-        <w:t xml:space="preserve">        "_id": "5f9ad7db33b0c62f20d489ee",</w:t>
+        <w:t xml:space="preserve">        "_id": "5f9fc9808a58bf4dad4a42ba",</w:t>
+      </w:r>
+    </w:p>
+    <w:p>
+      <w:pPr>
+        <w:spacing w:before="0" w:after="160" w:line="259"/>
+        <w:ind w:right="0" w:left="0" w:firstLine="0"/>
+        <w:jc w:val="left"/>
+        <w:rPr>
+          <w:rFonts w:ascii="Calibri" w:hAnsi="Calibri" w:cs="Calibri" w:eastAsia="Calibri"/>
+          <w:color w:val="auto"/>
+          <w:spacing w:val="0"/>
+          <w:position w:val="0"/>
+          <w:sz w:val="24"/>
+          <w:shd w:fill="auto" w:val="clear"/>
+        </w:rPr>
+      </w:pPr>
+      <w:r>
+        <w:rPr>
+          <w:rFonts w:ascii="Calibri" w:hAnsi="Calibri" w:cs="Calibri" w:eastAsia="Calibri"/>
+          <w:color w:val="auto"/>
+          <w:spacing w:val="0"/>
+          <w:position w:val="0"/>
+          <w:sz w:val="24"/>
+          <w:shd w:fill="auto" w:val="clear"/>
+        </w:rPr>
+        <w:t xml:space="preserve">        "Image": "public\\images\\1604307328872-Dell.jpg",</w:t>
       </w:r>
     </w:p>
     <w:p>
@@ -2817,7 +2817,7 @@
           <w:sz w:val="24"/>
           <w:shd w:fill="auto" w:val="clear"/>
         </w:rPr>
-        <w:t xml:space="preserve">        "Price": "85,0000",</w:t>
+        <w:t xml:space="preserve">        "Price": "85,000",</w:t>
       </w:r>
     </w:p>
     <w:p>
@@ -2897,21 +2897,6 @@
         </w:rPr>
         <w:t xml:space="preserve">}</w:t>
       </w:r>
-    </w:p>
-    <w:p>
-      <w:pPr>
-        <w:spacing w:before="0" w:after="160" w:line="259"/>
-        <w:ind w:right="0" w:left="0" w:firstLine="0"/>
-        <w:jc w:val="left"/>
-        <w:rPr>
-          <w:rFonts w:ascii="Calibri" w:hAnsi="Calibri" w:cs="Calibri" w:eastAsia="Calibri"/>
-          <w:color w:val="auto"/>
-          <w:spacing w:val="0"/>
-          <w:position w:val="0"/>
-          <w:sz w:val="24"/>
-          <w:shd w:fill="auto" w:val="clear"/>
-        </w:rPr>
-      </w:pPr>
     </w:p>
     <w:p>
       <w:pPr>
@@ -3222,6 +3207,32 @@
           <w:sz w:val="24"/>
           <w:shd w:fill="auto" w:val="clear"/>
         </w:rPr>
+        <w:t xml:space="preserve">    "Image": "nitro.jpg"</w:t>
+      </w:r>
+    </w:p>
+    <w:p>
+      <w:pPr>
+        <w:spacing w:before="0" w:after="160" w:line="259"/>
+        <w:ind w:right="0" w:left="0" w:firstLine="0"/>
+        <w:jc w:val="left"/>
+        <w:rPr>
+          <w:rFonts w:ascii="Calibri" w:hAnsi="Calibri" w:cs="Calibri" w:eastAsia="Calibri"/>
+          <w:color w:val="auto"/>
+          <w:spacing w:val="0"/>
+          <w:position w:val="0"/>
+          <w:sz w:val="24"/>
+          <w:shd w:fill="auto" w:val="clear"/>
+        </w:rPr>
+      </w:pPr>
+      <w:r>
+        <w:rPr>
+          <w:rFonts w:ascii="Calibri" w:hAnsi="Calibri" w:cs="Calibri" w:eastAsia="Calibri"/>
+          <w:color w:val="auto"/>
+          <w:spacing w:val="0"/>
+          <w:position w:val="0"/>
+          <w:sz w:val="24"/>
+          <w:shd w:fill="auto" w:val="clear"/>
+        </w:rPr>
         <w:t xml:space="preserve">}</w:t>
       </w:r>
     </w:p>
@@ -3328,189 +3339,267 @@
           <w:sz w:val="24"/>
           <w:shd w:fill="auto" w:val="clear"/>
         </w:rPr>
-        <w:t xml:space="preserve">    "message": {</w:t>
-      </w:r>
-    </w:p>
-    <w:p>
-      <w:pPr>
-        <w:spacing w:before="0" w:after="160" w:line="259"/>
-        <w:ind w:right="0" w:left="0" w:firstLine="0"/>
-        <w:jc w:val="left"/>
-        <w:rPr>
-          <w:rFonts w:ascii="Calibri" w:hAnsi="Calibri" w:cs="Calibri" w:eastAsia="Calibri"/>
-          <w:color w:val="auto"/>
-          <w:spacing w:val="0"/>
-          <w:position w:val="0"/>
-          <w:sz w:val="24"/>
-          <w:shd w:fill="auto" w:val="clear"/>
-        </w:rPr>
-      </w:pPr>
-      <w:r>
-        <w:rPr>
-          <w:rFonts w:ascii="Calibri" w:hAnsi="Calibri" w:cs="Calibri" w:eastAsia="Calibri"/>
-          <w:color w:val="auto"/>
-          <w:spacing w:val="0"/>
-          <w:position w:val="0"/>
-          <w:sz w:val="24"/>
-          <w:shd w:fill="auto" w:val="clear"/>
-        </w:rPr>
-        <w:t xml:space="preserve">        "_id": "5f9ad7db33b0c62f20d489ee",</w:t>
-      </w:r>
-    </w:p>
-    <w:p>
-      <w:pPr>
-        <w:spacing w:before="0" w:after="160" w:line="259"/>
-        <w:ind w:right="0" w:left="0" w:firstLine="0"/>
-        <w:jc w:val="left"/>
-        <w:rPr>
-          <w:rFonts w:ascii="Calibri" w:hAnsi="Calibri" w:cs="Calibri" w:eastAsia="Calibri"/>
-          <w:color w:val="auto"/>
-          <w:spacing w:val="0"/>
-          <w:position w:val="0"/>
-          <w:sz w:val="24"/>
-          <w:shd w:fill="auto" w:val="clear"/>
-        </w:rPr>
-      </w:pPr>
-      <w:r>
-        <w:rPr>
-          <w:rFonts w:ascii="Calibri" w:hAnsi="Calibri" w:cs="Calibri" w:eastAsia="Calibri"/>
-          <w:color w:val="auto"/>
-          <w:spacing w:val="0"/>
-          <w:position w:val="0"/>
-          <w:sz w:val="24"/>
-          <w:shd w:fill="auto" w:val="clear"/>
-        </w:rPr>
-        <w:t xml:space="preserve">        "Title": "Item",</w:t>
-      </w:r>
-    </w:p>
-    <w:p>
-      <w:pPr>
-        <w:spacing w:before="0" w:after="160" w:line="259"/>
-        <w:ind w:right="0" w:left="0" w:firstLine="0"/>
-        <w:jc w:val="left"/>
-        <w:rPr>
-          <w:rFonts w:ascii="Calibri" w:hAnsi="Calibri" w:cs="Calibri" w:eastAsia="Calibri"/>
-          <w:color w:val="auto"/>
-          <w:spacing w:val="0"/>
-          <w:position w:val="0"/>
-          <w:sz w:val="24"/>
-          <w:shd w:fill="auto" w:val="clear"/>
-        </w:rPr>
-      </w:pPr>
-      <w:r>
-        <w:rPr>
-          <w:rFonts w:ascii="Calibri" w:hAnsi="Calibri" w:cs="Calibri" w:eastAsia="Calibri"/>
-          <w:color w:val="auto"/>
-          <w:spacing w:val="0"/>
-          <w:position w:val="0"/>
-          <w:sz w:val="24"/>
-          <w:shd w:fill="auto" w:val="clear"/>
-        </w:rPr>
-        <w:t xml:space="preserve">        "Specifications": "core i7",</w:t>
-      </w:r>
-    </w:p>
-    <w:p>
-      <w:pPr>
-        <w:spacing w:before="0" w:after="160" w:line="259"/>
-        <w:ind w:right="0" w:left="0" w:firstLine="0"/>
-        <w:jc w:val="left"/>
-        <w:rPr>
-          <w:rFonts w:ascii="Calibri" w:hAnsi="Calibri" w:cs="Calibri" w:eastAsia="Calibri"/>
-          <w:color w:val="auto"/>
-          <w:spacing w:val="0"/>
-          <w:position w:val="0"/>
-          <w:sz w:val="24"/>
-          <w:shd w:fill="auto" w:val="clear"/>
-        </w:rPr>
-      </w:pPr>
-      <w:r>
-        <w:rPr>
-          <w:rFonts w:ascii="Calibri" w:hAnsi="Calibri" w:cs="Calibri" w:eastAsia="Calibri"/>
-          <w:color w:val="auto"/>
-          <w:spacing w:val="0"/>
-          <w:position w:val="0"/>
-          <w:sz w:val="24"/>
-          <w:shd w:fill="auto" w:val="clear"/>
-        </w:rPr>
-        <w:t xml:space="preserve">        "Description": "This is core i7",</w:t>
-      </w:r>
-    </w:p>
-    <w:p>
-      <w:pPr>
-        <w:spacing w:before="0" w:after="160" w:line="259"/>
-        <w:ind w:right="0" w:left="0" w:firstLine="0"/>
-        <w:jc w:val="left"/>
-        <w:rPr>
-          <w:rFonts w:ascii="Calibri" w:hAnsi="Calibri" w:cs="Calibri" w:eastAsia="Calibri"/>
-          <w:color w:val="auto"/>
-          <w:spacing w:val="0"/>
-          <w:position w:val="0"/>
-          <w:sz w:val="24"/>
-          <w:shd w:fill="auto" w:val="clear"/>
-        </w:rPr>
-      </w:pPr>
-      <w:r>
-        <w:rPr>
-          <w:rFonts w:ascii="Calibri" w:hAnsi="Calibri" w:cs="Calibri" w:eastAsia="Calibri"/>
-          <w:color w:val="auto"/>
-          <w:spacing w:val="0"/>
-          <w:position w:val="0"/>
-          <w:sz w:val="24"/>
-          <w:shd w:fill="auto" w:val="clear"/>
-        </w:rPr>
-        <w:t xml:space="preserve">        "Price": "90,0000",</w:t>
-      </w:r>
-    </w:p>
-    <w:p>
-      <w:pPr>
-        <w:spacing w:before="0" w:after="160" w:line="259"/>
-        <w:ind w:right="0" w:left="0" w:firstLine="0"/>
-        <w:jc w:val="left"/>
-        <w:rPr>
-          <w:rFonts w:ascii="Calibri" w:hAnsi="Calibri" w:cs="Calibri" w:eastAsia="Calibri"/>
-          <w:color w:val="auto"/>
-          <w:spacing w:val="0"/>
-          <w:position w:val="0"/>
-          <w:sz w:val="24"/>
-          <w:shd w:fill="auto" w:val="clear"/>
-        </w:rPr>
-      </w:pPr>
-      <w:r>
-        <w:rPr>
-          <w:rFonts w:ascii="Calibri" w:hAnsi="Calibri" w:cs="Calibri" w:eastAsia="Calibri"/>
-          <w:color w:val="auto"/>
-          <w:spacing w:val="0"/>
-          <w:position w:val="0"/>
-          <w:sz w:val="24"/>
-          <w:shd w:fill="auto" w:val="clear"/>
-        </w:rPr>
-        <w:t xml:space="preserve">        "__v": 0</w:t>
-      </w:r>
-    </w:p>
-    <w:p>
-      <w:pPr>
-        <w:spacing w:before="0" w:after="160" w:line="259"/>
-        <w:ind w:right="0" w:left="0" w:firstLine="0"/>
-        <w:jc w:val="left"/>
-        <w:rPr>
-          <w:rFonts w:ascii="Calibri" w:hAnsi="Calibri" w:cs="Calibri" w:eastAsia="Calibri"/>
-          <w:color w:val="auto"/>
-          <w:spacing w:val="0"/>
-          <w:position w:val="0"/>
-          <w:sz w:val="24"/>
-          <w:shd w:fill="auto" w:val="clear"/>
-        </w:rPr>
-      </w:pPr>
-      <w:r>
-        <w:rPr>
-          <w:rFonts w:ascii="Calibri" w:hAnsi="Calibri" w:cs="Calibri" w:eastAsia="Calibri"/>
-          <w:color w:val="auto"/>
-          <w:spacing w:val="0"/>
-          <w:position w:val="0"/>
-          <w:sz w:val="24"/>
-          <w:shd w:fill="auto" w:val="clear"/>
-        </w:rPr>
-        <w:t xml:space="preserve">    }</w:t>
+        <w:t xml:space="preserve">    "data": [</w:t>
+      </w:r>
+    </w:p>
+    <w:p>
+      <w:pPr>
+        <w:spacing w:before="0" w:after="160" w:line="259"/>
+        <w:ind w:right="0" w:left="0" w:firstLine="0"/>
+        <w:jc w:val="left"/>
+        <w:rPr>
+          <w:rFonts w:ascii="Calibri" w:hAnsi="Calibri" w:cs="Calibri" w:eastAsia="Calibri"/>
+          <w:color w:val="auto"/>
+          <w:spacing w:val="0"/>
+          <w:position w:val="0"/>
+          <w:sz w:val="24"/>
+          <w:shd w:fill="auto" w:val="clear"/>
+        </w:rPr>
+      </w:pPr>
+      <w:r>
+        <w:rPr>
+          <w:rFonts w:ascii="Calibri" w:hAnsi="Calibri" w:cs="Calibri" w:eastAsia="Calibri"/>
+          <w:color w:val="auto"/>
+          <w:spacing w:val="0"/>
+          <w:position w:val="0"/>
+          <w:sz w:val="24"/>
+          <w:shd w:fill="auto" w:val="clear"/>
+        </w:rPr>
+        <w:t xml:space="preserve">        {</w:t>
+      </w:r>
+    </w:p>
+    <w:p>
+      <w:pPr>
+        <w:spacing w:before="0" w:after="160" w:line="259"/>
+        <w:ind w:right="0" w:left="0" w:firstLine="0"/>
+        <w:jc w:val="left"/>
+        <w:rPr>
+          <w:rFonts w:ascii="Calibri" w:hAnsi="Calibri" w:cs="Calibri" w:eastAsia="Calibri"/>
+          <w:color w:val="auto"/>
+          <w:spacing w:val="0"/>
+          <w:position w:val="0"/>
+          <w:sz w:val="24"/>
+          <w:shd w:fill="auto" w:val="clear"/>
+        </w:rPr>
+      </w:pPr>
+      <w:r>
+        <w:rPr>
+          <w:rFonts w:ascii="Calibri" w:hAnsi="Calibri" w:cs="Calibri" w:eastAsia="Calibri"/>
+          <w:color w:val="auto"/>
+          <w:spacing w:val="0"/>
+          <w:position w:val="0"/>
+          <w:sz w:val="24"/>
+          <w:shd w:fill="auto" w:val="clear"/>
+        </w:rPr>
+        <w:t xml:space="preserve">            "_id": "5f9fc9808a58bf4dad4a42ba",</w:t>
+      </w:r>
+    </w:p>
+    <w:p>
+      <w:pPr>
+        <w:spacing w:before="0" w:after="160" w:line="259"/>
+        <w:ind w:right="0" w:left="0" w:firstLine="0"/>
+        <w:jc w:val="left"/>
+        <w:rPr>
+          <w:rFonts w:ascii="Calibri" w:hAnsi="Calibri" w:cs="Calibri" w:eastAsia="Calibri"/>
+          <w:color w:val="auto"/>
+          <w:spacing w:val="0"/>
+          <w:position w:val="0"/>
+          <w:sz w:val="24"/>
+          <w:shd w:fill="auto" w:val="clear"/>
+        </w:rPr>
+      </w:pPr>
+      <w:r>
+        <w:rPr>
+          <w:rFonts w:ascii="Calibri" w:hAnsi="Calibri" w:cs="Calibri" w:eastAsia="Calibri"/>
+          <w:color w:val="auto"/>
+          <w:spacing w:val="0"/>
+          <w:position w:val="0"/>
+          <w:sz w:val="24"/>
+          <w:shd w:fill="auto" w:val="clear"/>
+        </w:rPr>
+        <w:t xml:space="preserve">            "Image": "public\\images\\1604307454352-nitro.jpg",</w:t>
+      </w:r>
+    </w:p>
+    <w:p>
+      <w:pPr>
+        <w:spacing w:before="0" w:after="160" w:line="259"/>
+        <w:ind w:right="0" w:left="0" w:firstLine="0"/>
+        <w:jc w:val="left"/>
+        <w:rPr>
+          <w:rFonts w:ascii="Calibri" w:hAnsi="Calibri" w:cs="Calibri" w:eastAsia="Calibri"/>
+          <w:color w:val="auto"/>
+          <w:spacing w:val="0"/>
+          <w:position w:val="0"/>
+          <w:sz w:val="24"/>
+          <w:shd w:fill="auto" w:val="clear"/>
+        </w:rPr>
+      </w:pPr>
+      <w:r>
+        <w:rPr>
+          <w:rFonts w:ascii="Calibri" w:hAnsi="Calibri" w:cs="Calibri" w:eastAsia="Calibri"/>
+          <w:color w:val="auto"/>
+          <w:spacing w:val="0"/>
+          <w:position w:val="0"/>
+          <w:sz w:val="24"/>
+          <w:shd w:fill="auto" w:val="clear"/>
+        </w:rPr>
+        <w:t xml:space="preserve">            "Title": "Item",</w:t>
+      </w:r>
+    </w:p>
+    <w:p>
+      <w:pPr>
+        <w:spacing w:before="0" w:after="160" w:line="259"/>
+        <w:ind w:right="0" w:left="0" w:firstLine="0"/>
+        <w:jc w:val="left"/>
+        <w:rPr>
+          <w:rFonts w:ascii="Calibri" w:hAnsi="Calibri" w:cs="Calibri" w:eastAsia="Calibri"/>
+          <w:color w:val="auto"/>
+          <w:spacing w:val="0"/>
+          <w:position w:val="0"/>
+          <w:sz w:val="24"/>
+          <w:shd w:fill="auto" w:val="clear"/>
+        </w:rPr>
+      </w:pPr>
+      <w:r>
+        <w:rPr>
+          <w:rFonts w:ascii="Calibri" w:hAnsi="Calibri" w:cs="Calibri" w:eastAsia="Calibri"/>
+          <w:color w:val="auto"/>
+          <w:spacing w:val="0"/>
+          <w:position w:val="0"/>
+          <w:sz w:val="24"/>
+          <w:shd w:fill="auto" w:val="clear"/>
+        </w:rPr>
+        <w:t xml:space="preserve">            "Specifications": "core i7",</w:t>
+      </w:r>
+    </w:p>
+    <w:p>
+      <w:pPr>
+        <w:spacing w:before="0" w:after="160" w:line="259"/>
+        <w:ind w:right="0" w:left="0" w:firstLine="0"/>
+        <w:jc w:val="left"/>
+        <w:rPr>
+          <w:rFonts w:ascii="Calibri" w:hAnsi="Calibri" w:cs="Calibri" w:eastAsia="Calibri"/>
+          <w:color w:val="auto"/>
+          <w:spacing w:val="0"/>
+          <w:position w:val="0"/>
+          <w:sz w:val="24"/>
+          <w:shd w:fill="auto" w:val="clear"/>
+        </w:rPr>
+      </w:pPr>
+      <w:r>
+        <w:rPr>
+          <w:rFonts w:ascii="Calibri" w:hAnsi="Calibri" w:cs="Calibri" w:eastAsia="Calibri"/>
+          <w:color w:val="auto"/>
+          <w:spacing w:val="0"/>
+          <w:position w:val="0"/>
+          <w:sz w:val="24"/>
+          <w:shd w:fill="auto" w:val="clear"/>
+        </w:rPr>
+        <w:t xml:space="preserve">            "Description": "This is core i7",</w:t>
+      </w:r>
+    </w:p>
+    <w:p>
+      <w:pPr>
+        <w:spacing w:before="0" w:after="160" w:line="259"/>
+        <w:ind w:right="0" w:left="0" w:firstLine="0"/>
+        <w:jc w:val="left"/>
+        <w:rPr>
+          <w:rFonts w:ascii="Calibri" w:hAnsi="Calibri" w:cs="Calibri" w:eastAsia="Calibri"/>
+          <w:color w:val="auto"/>
+          <w:spacing w:val="0"/>
+          <w:position w:val="0"/>
+          <w:sz w:val="24"/>
+          <w:shd w:fill="auto" w:val="clear"/>
+        </w:rPr>
+      </w:pPr>
+      <w:r>
+        <w:rPr>
+          <w:rFonts w:ascii="Calibri" w:hAnsi="Calibri" w:cs="Calibri" w:eastAsia="Calibri"/>
+          <w:color w:val="auto"/>
+          <w:spacing w:val="0"/>
+          <w:position w:val="0"/>
+          <w:sz w:val="24"/>
+          <w:shd w:fill="auto" w:val="clear"/>
+        </w:rPr>
+        <w:t xml:space="preserve">            "Price": "85,000",</w:t>
+      </w:r>
+    </w:p>
+    <w:p>
+      <w:pPr>
+        <w:spacing w:before="0" w:after="160" w:line="259"/>
+        <w:ind w:right="0" w:left="0" w:firstLine="0"/>
+        <w:jc w:val="left"/>
+        <w:rPr>
+          <w:rFonts w:ascii="Calibri" w:hAnsi="Calibri" w:cs="Calibri" w:eastAsia="Calibri"/>
+          <w:color w:val="auto"/>
+          <w:spacing w:val="0"/>
+          <w:position w:val="0"/>
+          <w:sz w:val="24"/>
+          <w:shd w:fill="auto" w:val="clear"/>
+        </w:rPr>
+      </w:pPr>
+      <w:r>
+        <w:rPr>
+          <w:rFonts w:ascii="Calibri" w:hAnsi="Calibri" w:cs="Calibri" w:eastAsia="Calibri"/>
+          <w:color w:val="auto"/>
+          <w:spacing w:val="0"/>
+          <w:position w:val="0"/>
+          <w:sz w:val="24"/>
+          <w:shd w:fill="auto" w:val="clear"/>
+        </w:rPr>
+        <w:t xml:space="preserve">            "__v": 0</w:t>
+      </w:r>
+    </w:p>
+    <w:p>
+      <w:pPr>
+        <w:spacing w:before="0" w:after="160" w:line="259"/>
+        <w:ind w:right="0" w:left="0" w:firstLine="0"/>
+        <w:jc w:val="left"/>
+        <w:rPr>
+          <w:rFonts w:ascii="Calibri" w:hAnsi="Calibri" w:cs="Calibri" w:eastAsia="Calibri"/>
+          <w:color w:val="auto"/>
+          <w:spacing w:val="0"/>
+          <w:position w:val="0"/>
+          <w:sz w:val="24"/>
+          <w:shd w:fill="auto" w:val="clear"/>
+        </w:rPr>
+      </w:pPr>
+      <w:r>
+        <w:rPr>
+          <w:rFonts w:ascii="Calibri" w:hAnsi="Calibri" w:cs="Calibri" w:eastAsia="Calibri"/>
+          <w:color w:val="auto"/>
+          <w:spacing w:val="0"/>
+          <w:position w:val="0"/>
+          <w:sz w:val="24"/>
+          <w:shd w:fill="auto" w:val="clear"/>
+        </w:rPr>
+        <w:t xml:space="preserve">        }</w:t>
+      </w:r>
+    </w:p>
+    <w:p>
+      <w:pPr>
+        <w:spacing w:before="0" w:after="160" w:line="259"/>
+        <w:ind w:right="0" w:left="0" w:firstLine="0"/>
+        <w:jc w:val="left"/>
+        <w:rPr>
+          <w:rFonts w:ascii="Calibri" w:hAnsi="Calibri" w:cs="Calibri" w:eastAsia="Calibri"/>
+          <w:color w:val="auto"/>
+          <w:spacing w:val="0"/>
+          <w:position w:val="0"/>
+          <w:sz w:val="24"/>
+          <w:shd w:fill="auto" w:val="clear"/>
+        </w:rPr>
+      </w:pPr>
+      <w:r>
+        <w:rPr>
+          <w:rFonts w:ascii="Calibri" w:hAnsi="Calibri" w:cs="Calibri" w:eastAsia="Calibri"/>
+          <w:color w:val="auto"/>
+          <w:spacing w:val="0"/>
+          <w:position w:val="0"/>
+          <w:sz w:val="24"/>
+          <w:shd w:fill="auto" w:val="clear"/>
+        </w:rPr>
+        <w:t xml:space="preserve">    ]</w:t>
       </w:r>
     </w:p>
     <w:p>
@@ -3538,21 +3627,6 @@
         </w:rPr>
         <w:t xml:space="preserve">}</w:t>
       </w:r>
-    </w:p>
-    <w:p>
-      <w:pPr>
-        <w:spacing w:before="0" w:after="160" w:line="259"/>
-        <w:ind w:right="0" w:left="0" w:firstLine="0"/>
-        <w:jc w:val="left"/>
-        <w:rPr>
-          <w:rFonts w:ascii="Calibri" w:hAnsi="Calibri" w:cs="Calibri" w:eastAsia="Calibri"/>
-          <w:color w:val="auto"/>
-          <w:spacing w:val="0"/>
-          <w:position w:val="0"/>
-          <w:sz w:val="24"/>
-          <w:shd w:fill="auto" w:val="clear"/>
-        </w:rPr>
-      </w:pPr>
     </w:p>
     <w:p>
       <w:pPr>
@@ -3705,7 +3779,29 @@
           <w:sz w:val="24"/>
           <w:shd w:fill="auto" w:val="clear"/>
         </w:rPr>
-        <w:t xml:space="preserve">    "id": "5f9ad7db33b0c62f20d489ee"</w:t>
+        <w:t xml:space="preserve">    "id": "</w:t>
+      </w:r>
+      <w:r>
+        <w:rPr>
+          <w:rFonts w:ascii="Calibri" w:hAnsi="Calibri" w:cs="Calibri" w:eastAsia="Calibri"/>
+          <w:color w:val="auto"/>
+          <w:spacing w:val="0"/>
+          <w:position w:val="0"/>
+          <w:sz w:val="24"/>
+          <w:shd w:fill="auto" w:val="clear"/>
+        </w:rPr>
+        <w:t xml:space="preserve">5f9fc9808a58bf4dad4a42ba</w:t>
+      </w:r>
+      <w:r>
+        <w:rPr>
+          <w:rFonts w:ascii="Calibri" w:hAnsi="Calibri" w:cs="Calibri" w:eastAsia="Calibri"/>
+          <w:color w:val="auto"/>
+          <w:spacing w:val="0"/>
+          <w:position w:val="0"/>
+          <w:sz w:val="24"/>
+          <w:shd w:fill="auto" w:val="clear"/>
+        </w:rPr>
+        <w:t xml:space="preserve">"</w:t>
       </w:r>
     </w:p>
     <w:p>
@@ -3891,189 +3987,267 @@
           <w:sz w:val="24"/>
           <w:shd w:fill="auto" w:val="clear"/>
         </w:rPr>
-        <w:t xml:space="preserve">    "message": {</w:t>
-      </w:r>
-    </w:p>
-    <w:p>
-      <w:pPr>
-        <w:spacing w:before="0" w:after="160" w:line="259"/>
-        <w:ind w:right="0" w:left="0" w:firstLine="0"/>
-        <w:jc w:val="left"/>
-        <w:rPr>
-          <w:rFonts w:ascii="Calibri" w:hAnsi="Calibri" w:cs="Calibri" w:eastAsia="Calibri"/>
-          <w:color w:val="auto"/>
-          <w:spacing w:val="0"/>
-          <w:position w:val="0"/>
-          <w:sz w:val="24"/>
-          <w:shd w:fill="auto" w:val="clear"/>
-        </w:rPr>
-      </w:pPr>
-      <w:r>
-        <w:rPr>
-          <w:rFonts w:ascii="Calibri" w:hAnsi="Calibri" w:cs="Calibri" w:eastAsia="Calibri"/>
-          <w:color w:val="auto"/>
-          <w:spacing w:val="0"/>
-          <w:position w:val="0"/>
-          <w:sz w:val="24"/>
-          <w:shd w:fill="auto" w:val="clear"/>
-        </w:rPr>
-        <w:t xml:space="preserve">        "_id": "5f9ad7db33b0c62f20d489ee",</w:t>
-      </w:r>
-    </w:p>
-    <w:p>
-      <w:pPr>
-        <w:spacing w:before="0" w:after="160" w:line="259"/>
-        <w:ind w:right="0" w:left="0" w:firstLine="0"/>
-        <w:jc w:val="left"/>
-        <w:rPr>
-          <w:rFonts w:ascii="Calibri" w:hAnsi="Calibri" w:cs="Calibri" w:eastAsia="Calibri"/>
-          <w:color w:val="auto"/>
-          <w:spacing w:val="0"/>
-          <w:position w:val="0"/>
-          <w:sz w:val="24"/>
-          <w:shd w:fill="auto" w:val="clear"/>
-        </w:rPr>
-      </w:pPr>
-      <w:r>
-        <w:rPr>
-          <w:rFonts w:ascii="Calibri" w:hAnsi="Calibri" w:cs="Calibri" w:eastAsia="Calibri"/>
-          <w:color w:val="auto"/>
-          <w:spacing w:val="0"/>
-          <w:position w:val="0"/>
-          <w:sz w:val="24"/>
-          <w:shd w:fill="auto" w:val="clear"/>
-        </w:rPr>
-        <w:t xml:space="preserve">        "Title": "Item",</w:t>
-      </w:r>
-    </w:p>
-    <w:p>
-      <w:pPr>
-        <w:spacing w:before="0" w:after="160" w:line="259"/>
-        <w:ind w:right="0" w:left="0" w:firstLine="0"/>
-        <w:jc w:val="left"/>
-        <w:rPr>
-          <w:rFonts w:ascii="Calibri" w:hAnsi="Calibri" w:cs="Calibri" w:eastAsia="Calibri"/>
-          <w:color w:val="auto"/>
-          <w:spacing w:val="0"/>
-          <w:position w:val="0"/>
-          <w:sz w:val="24"/>
-          <w:shd w:fill="auto" w:val="clear"/>
-        </w:rPr>
-      </w:pPr>
-      <w:r>
-        <w:rPr>
-          <w:rFonts w:ascii="Calibri" w:hAnsi="Calibri" w:cs="Calibri" w:eastAsia="Calibri"/>
-          <w:color w:val="auto"/>
-          <w:spacing w:val="0"/>
-          <w:position w:val="0"/>
-          <w:sz w:val="24"/>
-          <w:shd w:fill="auto" w:val="clear"/>
-        </w:rPr>
-        <w:t xml:space="preserve">        "Specifications": "core i7",</w:t>
-      </w:r>
-    </w:p>
-    <w:p>
-      <w:pPr>
-        <w:spacing w:before="0" w:after="160" w:line="259"/>
-        <w:ind w:right="0" w:left="0" w:firstLine="0"/>
-        <w:jc w:val="left"/>
-        <w:rPr>
-          <w:rFonts w:ascii="Calibri" w:hAnsi="Calibri" w:cs="Calibri" w:eastAsia="Calibri"/>
-          <w:color w:val="auto"/>
-          <w:spacing w:val="0"/>
-          <w:position w:val="0"/>
-          <w:sz w:val="24"/>
-          <w:shd w:fill="auto" w:val="clear"/>
-        </w:rPr>
-      </w:pPr>
-      <w:r>
-        <w:rPr>
-          <w:rFonts w:ascii="Calibri" w:hAnsi="Calibri" w:cs="Calibri" w:eastAsia="Calibri"/>
-          <w:color w:val="auto"/>
-          <w:spacing w:val="0"/>
-          <w:position w:val="0"/>
-          <w:sz w:val="24"/>
-          <w:shd w:fill="auto" w:val="clear"/>
-        </w:rPr>
-        <w:t xml:space="preserve">        "Description": "This is core i7",</w:t>
-      </w:r>
-    </w:p>
-    <w:p>
-      <w:pPr>
-        <w:spacing w:before="0" w:after="160" w:line="259"/>
-        <w:ind w:right="0" w:left="0" w:firstLine="0"/>
-        <w:jc w:val="left"/>
-        <w:rPr>
-          <w:rFonts w:ascii="Calibri" w:hAnsi="Calibri" w:cs="Calibri" w:eastAsia="Calibri"/>
-          <w:color w:val="auto"/>
-          <w:spacing w:val="0"/>
-          <w:position w:val="0"/>
-          <w:sz w:val="24"/>
-          <w:shd w:fill="auto" w:val="clear"/>
-        </w:rPr>
-      </w:pPr>
-      <w:r>
-        <w:rPr>
-          <w:rFonts w:ascii="Calibri" w:hAnsi="Calibri" w:cs="Calibri" w:eastAsia="Calibri"/>
-          <w:color w:val="auto"/>
-          <w:spacing w:val="0"/>
-          <w:position w:val="0"/>
-          <w:sz w:val="24"/>
-          <w:shd w:fill="auto" w:val="clear"/>
-        </w:rPr>
-        <w:t xml:space="preserve">        "Price": "90,0000",</w:t>
-      </w:r>
-    </w:p>
-    <w:p>
-      <w:pPr>
-        <w:spacing w:before="0" w:after="160" w:line="259"/>
-        <w:ind w:right="0" w:left="0" w:firstLine="0"/>
-        <w:jc w:val="left"/>
-        <w:rPr>
-          <w:rFonts w:ascii="Calibri" w:hAnsi="Calibri" w:cs="Calibri" w:eastAsia="Calibri"/>
-          <w:color w:val="auto"/>
-          <w:spacing w:val="0"/>
-          <w:position w:val="0"/>
-          <w:sz w:val="24"/>
-          <w:shd w:fill="auto" w:val="clear"/>
-        </w:rPr>
-      </w:pPr>
-      <w:r>
-        <w:rPr>
-          <w:rFonts w:ascii="Calibri" w:hAnsi="Calibri" w:cs="Calibri" w:eastAsia="Calibri"/>
-          <w:color w:val="auto"/>
-          <w:spacing w:val="0"/>
-          <w:position w:val="0"/>
-          <w:sz w:val="24"/>
-          <w:shd w:fill="auto" w:val="clear"/>
-        </w:rPr>
-        <w:t xml:space="preserve">        "__v": 0</w:t>
-      </w:r>
-    </w:p>
-    <w:p>
-      <w:pPr>
-        <w:spacing w:before="0" w:after="160" w:line="259"/>
-        <w:ind w:right="0" w:left="0" w:firstLine="0"/>
-        <w:jc w:val="left"/>
-        <w:rPr>
-          <w:rFonts w:ascii="Calibri" w:hAnsi="Calibri" w:cs="Calibri" w:eastAsia="Calibri"/>
-          <w:color w:val="auto"/>
-          <w:spacing w:val="0"/>
-          <w:position w:val="0"/>
-          <w:sz w:val="24"/>
-          <w:shd w:fill="auto" w:val="clear"/>
-        </w:rPr>
-      </w:pPr>
-      <w:r>
-        <w:rPr>
-          <w:rFonts w:ascii="Calibri" w:hAnsi="Calibri" w:cs="Calibri" w:eastAsia="Calibri"/>
-          <w:color w:val="auto"/>
-          <w:spacing w:val="0"/>
-          <w:position w:val="0"/>
-          <w:sz w:val="24"/>
-          <w:shd w:fill="auto" w:val="clear"/>
-        </w:rPr>
-        <w:t xml:space="preserve">    }</w:t>
+        <w:t xml:space="preserve">    "data": [</w:t>
+      </w:r>
+    </w:p>
+    <w:p>
+      <w:pPr>
+        <w:spacing w:before="0" w:after="160" w:line="259"/>
+        <w:ind w:right="0" w:left="0" w:firstLine="0"/>
+        <w:jc w:val="left"/>
+        <w:rPr>
+          <w:rFonts w:ascii="Calibri" w:hAnsi="Calibri" w:cs="Calibri" w:eastAsia="Calibri"/>
+          <w:color w:val="auto"/>
+          <w:spacing w:val="0"/>
+          <w:position w:val="0"/>
+          <w:sz w:val="24"/>
+          <w:shd w:fill="auto" w:val="clear"/>
+        </w:rPr>
+      </w:pPr>
+      <w:r>
+        <w:rPr>
+          <w:rFonts w:ascii="Calibri" w:hAnsi="Calibri" w:cs="Calibri" w:eastAsia="Calibri"/>
+          <w:color w:val="auto"/>
+          <w:spacing w:val="0"/>
+          <w:position w:val="0"/>
+          <w:sz w:val="24"/>
+          <w:shd w:fill="auto" w:val="clear"/>
+        </w:rPr>
+        <w:t xml:space="preserve">        {</w:t>
+      </w:r>
+    </w:p>
+    <w:p>
+      <w:pPr>
+        <w:spacing w:before="0" w:after="160" w:line="259"/>
+        <w:ind w:right="0" w:left="0" w:firstLine="0"/>
+        <w:jc w:val="left"/>
+        <w:rPr>
+          <w:rFonts w:ascii="Calibri" w:hAnsi="Calibri" w:cs="Calibri" w:eastAsia="Calibri"/>
+          <w:color w:val="auto"/>
+          <w:spacing w:val="0"/>
+          <w:position w:val="0"/>
+          <w:sz w:val="24"/>
+          <w:shd w:fill="auto" w:val="clear"/>
+        </w:rPr>
+      </w:pPr>
+      <w:r>
+        <w:rPr>
+          <w:rFonts w:ascii="Calibri" w:hAnsi="Calibri" w:cs="Calibri" w:eastAsia="Calibri"/>
+          <w:color w:val="auto"/>
+          <w:spacing w:val="0"/>
+          <w:position w:val="0"/>
+          <w:sz w:val="24"/>
+          <w:shd w:fill="auto" w:val="clear"/>
+        </w:rPr>
+        <w:t xml:space="preserve">            "_id": "5f9fc9808a58bf4dad4a42ba",</w:t>
+      </w:r>
+    </w:p>
+    <w:p>
+      <w:pPr>
+        <w:spacing w:before="0" w:after="160" w:line="259"/>
+        <w:ind w:right="0" w:left="0" w:firstLine="0"/>
+        <w:jc w:val="left"/>
+        <w:rPr>
+          <w:rFonts w:ascii="Calibri" w:hAnsi="Calibri" w:cs="Calibri" w:eastAsia="Calibri"/>
+          <w:color w:val="auto"/>
+          <w:spacing w:val="0"/>
+          <w:position w:val="0"/>
+          <w:sz w:val="24"/>
+          <w:shd w:fill="auto" w:val="clear"/>
+        </w:rPr>
+      </w:pPr>
+      <w:r>
+        <w:rPr>
+          <w:rFonts w:ascii="Calibri" w:hAnsi="Calibri" w:cs="Calibri" w:eastAsia="Calibri"/>
+          <w:color w:val="auto"/>
+          <w:spacing w:val="0"/>
+          <w:position w:val="0"/>
+          <w:sz w:val="24"/>
+          <w:shd w:fill="auto" w:val="clear"/>
+        </w:rPr>
+        <w:t xml:space="preserve">            "Image": "public\\images\\1604307454352-nitro.jpg",</w:t>
+      </w:r>
+    </w:p>
+    <w:p>
+      <w:pPr>
+        <w:spacing w:before="0" w:after="160" w:line="259"/>
+        <w:ind w:right="0" w:left="0" w:firstLine="0"/>
+        <w:jc w:val="left"/>
+        <w:rPr>
+          <w:rFonts w:ascii="Calibri" w:hAnsi="Calibri" w:cs="Calibri" w:eastAsia="Calibri"/>
+          <w:color w:val="auto"/>
+          <w:spacing w:val="0"/>
+          <w:position w:val="0"/>
+          <w:sz w:val="24"/>
+          <w:shd w:fill="auto" w:val="clear"/>
+        </w:rPr>
+      </w:pPr>
+      <w:r>
+        <w:rPr>
+          <w:rFonts w:ascii="Calibri" w:hAnsi="Calibri" w:cs="Calibri" w:eastAsia="Calibri"/>
+          <w:color w:val="auto"/>
+          <w:spacing w:val="0"/>
+          <w:position w:val="0"/>
+          <w:sz w:val="24"/>
+          <w:shd w:fill="auto" w:val="clear"/>
+        </w:rPr>
+        <w:t xml:space="preserve">            "Title": "Item",</w:t>
+      </w:r>
+    </w:p>
+    <w:p>
+      <w:pPr>
+        <w:spacing w:before="0" w:after="160" w:line="259"/>
+        <w:ind w:right="0" w:left="0" w:firstLine="0"/>
+        <w:jc w:val="left"/>
+        <w:rPr>
+          <w:rFonts w:ascii="Calibri" w:hAnsi="Calibri" w:cs="Calibri" w:eastAsia="Calibri"/>
+          <w:color w:val="auto"/>
+          <w:spacing w:val="0"/>
+          <w:position w:val="0"/>
+          <w:sz w:val="24"/>
+          <w:shd w:fill="auto" w:val="clear"/>
+        </w:rPr>
+      </w:pPr>
+      <w:r>
+        <w:rPr>
+          <w:rFonts w:ascii="Calibri" w:hAnsi="Calibri" w:cs="Calibri" w:eastAsia="Calibri"/>
+          <w:color w:val="auto"/>
+          <w:spacing w:val="0"/>
+          <w:position w:val="0"/>
+          <w:sz w:val="24"/>
+          <w:shd w:fill="auto" w:val="clear"/>
+        </w:rPr>
+        <w:t xml:space="preserve">            "Specifications": "core i7",</w:t>
+      </w:r>
+    </w:p>
+    <w:p>
+      <w:pPr>
+        <w:spacing w:before="0" w:after="160" w:line="259"/>
+        <w:ind w:right="0" w:left="0" w:firstLine="0"/>
+        <w:jc w:val="left"/>
+        <w:rPr>
+          <w:rFonts w:ascii="Calibri" w:hAnsi="Calibri" w:cs="Calibri" w:eastAsia="Calibri"/>
+          <w:color w:val="auto"/>
+          <w:spacing w:val="0"/>
+          <w:position w:val="0"/>
+          <w:sz w:val="24"/>
+          <w:shd w:fill="auto" w:val="clear"/>
+        </w:rPr>
+      </w:pPr>
+      <w:r>
+        <w:rPr>
+          <w:rFonts w:ascii="Calibri" w:hAnsi="Calibri" w:cs="Calibri" w:eastAsia="Calibri"/>
+          <w:color w:val="auto"/>
+          <w:spacing w:val="0"/>
+          <w:position w:val="0"/>
+          <w:sz w:val="24"/>
+          <w:shd w:fill="auto" w:val="clear"/>
+        </w:rPr>
+        <w:t xml:space="preserve">            "Description": "This is core i7",</w:t>
+      </w:r>
+    </w:p>
+    <w:p>
+      <w:pPr>
+        <w:spacing w:before="0" w:after="160" w:line="259"/>
+        <w:ind w:right="0" w:left="0" w:firstLine="0"/>
+        <w:jc w:val="left"/>
+        <w:rPr>
+          <w:rFonts w:ascii="Calibri" w:hAnsi="Calibri" w:cs="Calibri" w:eastAsia="Calibri"/>
+          <w:color w:val="auto"/>
+          <w:spacing w:val="0"/>
+          <w:position w:val="0"/>
+          <w:sz w:val="24"/>
+          <w:shd w:fill="auto" w:val="clear"/>
+        </w:rPr>
+      </w:pPr>
+      <w:r>
+        <w:rPr>
+          <w:rFonts w:ascii="Calibri" w:hAnsi="Calibri" w:cs="Calibri" w:eastAsia="Calibri"/>
+          <w:color w:val="auto"/>
+          <w:spacing w:val="0"/>
+          <w:position w:val="0"/>
+          <w:sz w:val="24"/>
+          <w:shd w:fill="auto" w:val="clear"/>
+        </w:rPr>
+        <w:t xml:space="preserve">            "Price": "85,000",</w:t>
+      </w:r>
+    </w:p>
+    <w:p>
+      <w:pPr>
+        <w:spacing w:before="0" w:after="160" w:line="259"/>
+        <w:ind w:right="0" w:left="0" w:firstLine="0"/>
+        <w:jc w:val="left"/>
+        <w:rPr>
+          <w:rFonts w:ascii="Calibri" w:hAnsi="Calibri" w:cs="Calibri" w:eastAsia="Calibri"/>
+          <w:color w:val="auto"/>
+          <w:spacing w:val="0"/>
+          <w:position w:val="0"/>
+          <w:sz w:val="24"/>
+          <w:shd w:fill="auto" w:val="clear"/>
+        </w:rPr>
+      </w:pPr>
+      <w:r>
+        <w:rPr>
+          <w:rFonts w:ascii="Calibri" w:hAnsi="Calibri" w:cs="Calibri" w:eastAsia="Calibri"/>
+          <w:color w:val="auto"/>
+          <w:spacing w:val="0"/>
+          <w:position w:val="0"/>
+          <w:sz w:val="24"/>
+          <w:shd w:fill="auto" w:val="clear"/>
+        </w:rPr>
+        <w:t xml:space="preserve">            "__v": 0</w:t>
+      </w:r>
+    </w:p>
+    <w:p>
+      <w:pPr>
+        <w:spacing w:before="0" w:after="160" w:line="259"/>
+        <w:ind w:right="0" w:left="0" w:firstLine="0"/>
+        <w:jc w:val="left"/>
+        <w:rPr>
+          <w:rFonts w:ascii="Calibri" w:hAnsi="Calibri" w:cs="Calibri" w:eastAsia="Calibri"/>
+          <w:color w:val="auto"/>
+          <w:spacing w:val="0"/>
+          <w:position w:val="0"/>
+          <w:sz w:val="24"/>
+          <w:shd w:fill="auto" w:val="clear"/>
+        </w:rPr>
+      </w:pPr>
+      <w:r>
+        <w:rPr>
+          <w:rFonts w:ascii="Calibri" w:hAnsi="Calibri" w:cs="Calibri" w:eastAsia="Calibri"/>
+          <w:color w:val="auto"/>
+          <w:spacing w:val="0"/>
+          <w:position w:val="0"/>
+          <w:sz w:val="24"/>
+          <w:shd w:fill="auto" w:val="clear"/>
+        </w:rPr>
+        <w:t xml:space="preserve">        }</w:t>
+      </w:r>
+    </w:p>
+    <w:p>
+      <w:pPr>
+        <w:spacing w:before="0" w:after="160" w:line="259"/>
+        <w:ind w:right="0" w:left="0" w:firstLine="0"/>
+        <w:jc w:val="left"/>
+        <w:rPr>
+          <w:rFonts w:ascii="Calibri" w:hAnsi="Calibri" w:cs="Calibri" w:eastAsia="Calibri"/>
+          <w:color w:val="auto"/>
+          <w:spacing w:val="0"/>
+          <w:position w:val="0"/>
+          <w:sz w:val="24"/>
+          <w:shd w:fill="auto" w:val="clear"/>
+        </w:rPr>
+      </w:pPr>
+      <w:r>
+        <w:rPr>
+          <w:rFonts w:ascii="Calibri" w:hAnsi="Calibri" w:cs="Calibri" w:eastAsia="Calibri"/>
+          <w:color w:val="auto"/>
+          <w:spacing w:val="0"/>
+          <w:position w:val="0"/>
+          <w:sz w:val="24"/>
+          <w:shd w:fill="auto" w:val="clear"/>
+        </w:rPr>
+        <w:t xml:space="preserve">    ]</w:t>
       </w:r>
     </w:p>
     <w:p>
@@ -4101,21 +4275,6 @@
         </w:rPr>
         <w:t xml:space="preserve">}</w:t>
       </w:r>
-    </w:p>
-    <w:p>
-      <w:pPr>
-        <w:spacing w:before="0" w:after="160" w:line="259"/>
-        <w:ind w:right="0" w:left="0" w:firstLine="0"/>
-        <w:jc w:val="left"/>
-        <w:rPr>
-          <w:rFonts w:ascii="Calibri" w:hAnsi="Calibri" w:cs="Calibri" w:eastAsia="Calibri"/>
-          <w:color w:val="auto"/>
-          <w:spacing w:val="0"/>
-          <w:position w:val="0"/>
-          <w:sz w:val="24"/>
-          <w:shd w:fill="auto" w:val="clear"/>
-        </w:rPr>
-      </w:pPr>
     </w:p>
     <w:p>
       <w:pPr>
@@ -4452,397 +4611,189 @@
           <w:sz w:val="24"/>
           <w:shd w:fill="auto" w:val="clear"/>
         </w:rPr>
-        <w:t xml:space="preserve">    "data": [</w:t>
-      </w:r>
-    </w:p>
-    <w:p>
-      <w:pPr>
-        <w:spacing w:before="0" w:after="160" w:line="259"/>
-        <w:ind w:right="0" w:left="0" w:firstLine="0"/>
-        <w:jc w:val="left"/>
-        <w:rPr>
-          <w:rFonts w:ascii="Calibri" w:hAnsi="Calibri" w:cs="Calibri" w:eastAsia="Calibri"/>
-          <w:color w:val="auto"/>
-          <w:spacing w:val="0"/>
-          <w:position w:val="0"/>
-          <w:sz w:val="24"/>
-          <w:shd w:fill="auto" w:val="clear"/>
-        </w:rPr>
-      </w:pPr>
-      <w:r>
-        <w:rPr>
-          <w:rFonts w:ascii="Calibri" w:hAnsi="Calibri" w:cs="Calibri" w:eastAsia="Calibri"/>
-          <w:color w:val="auto"/>
-          <w:spacing w:val="0"/>
-          <w:position w:val="0"/>
-          <w:sz w:val="24"/>
-          <w:shd w:fill="auto" w:val="clear"/>
-        </w:rPr>
-        <w:t xml:space="preserve">        {</w:t>
-      </w:r>
-    </w:p>
-    <w:p>
-      <w:pPr>
-        <w:spacing w:before="0" w:after="160" w:line="259"/>
-        <w:ind w:right="0" w:left="0" w:firstLine="0"/>
-        <w:jc w:val="left"/>
-        <w:rPr>
-          <w:rFonts w:ascii="Calibri" w:hAnsi="Calibri" w:cs="Calibri" w:eastAsia="Calibri"/>
-          <w:color w:val="auto"/>
-          <w:spacing w:val="0"/>
-          <w:position w:val="0"/>
-          <w:sz w:val="24"/>
-          <w:shd w:fill="auto" w:val="clear"/>
-        </w:rPr>
-      </w:pPr>
-      <w:r>
-        <w:rPr>
-          <w:rFonts w:ascii="Calibri" w:hAnsi="Calibri" w:cs="Calibri" w:eastAsia="Calibri"/>
-          <w:color w:val="auto"/>
-          <w:spacing w:val="0"/>
-          <w:position w:val="0"/>
-          <w:sz w:val="24"/>
-          <w:shd w:fill="auto" w:val="clear"/>
-        </w:rPr>
-        <w:t xml:space="preserve">            "_id": "5f9ade01d3b4e00bb88a8992",</w:t>
-      </w:r>
-    </w:p>
-    <w:p>
-      <w:pPr>
-        <w:spacing w:before="0" w:after="160" w:line="259"/>
-        <w:ind w:right="0" w:left="0" w:firstLine="0"/>
-        <w:jc w:val="left"/>
-        <w:rPr>
-          <w:rFonts w:ascii="Calibri" w:hAnsi="Calibri" w:cs="Calibri" w:eastAsia="Calibri"/>
-          <w:color w:val="auto"/>
-          <w:spacing w:val="0"/>
-          <w:position w:val="0"/>
-          <w:sz w:val="24"/>
-          <w:shd w:fill="auto" w:val="clear"/>
-        </w:rPr>
-      </w:pPr>
-      <w:r>
-        <w:rPr>
-          <w:rFonts w:ascii="Calibri" w:hAnsi="Calibri" w:cs="Calibri" w:eastAsia="Calibri"/>
-          <w:color w:val="auto"/>
-          <w:spacing w:val="0"/>
-          <w:position w:val="0"/>
-          <w:sz w:val="24"/>
-          <w:shd w:fill="auto" w:val="clear"/>
-        </w:rPr>
-        <w:t xml:space="preserve">            "Title": "Item",</w:t>
-      </w:r>
-    </w:p>
-    <w:p>
-      <w:pPr>
-        <w:spacing w:before="0" w:after="160" w:line="259"/>
-        <w:ind w:right="0" w:left="0" w:firstLine="0"/>
-        <w:jc w:val="left"/>
-        <w:rPr>
-          <w:rFonts w:ascii="Calibri" w:hAnsi="Calibri" w:cs="Calibri" w:eastAsia="Calibri"/>
-          <w:color w:val="auto"/>
-          <w:spacing w:val="0"/>
-          <w:position w:val="0"/>
-          <w:sz w:val="24"/>
-          <w:shd w:fill="auto" w:val="clear"/>
-        </w:rPr>
-      </w:pPr>
-      <w:r>
-        <w:rPr>
-          <w:rFonts w:ascii="Calibri" w:hAnsi="Calibri" w:cs="Calibri" w:eastAsia="Calibri"/>
-          <w:color w:val="auto"/>
-          <w:spacing w:val="0"/>
-          <w:position w:val="0"/>
-          <w:sz w:val="24"/>
-          <w:shd w:fill="auto" w:val="clear"/>
-        </w:rPr>
-        <w:t xml:space="preserve">            "Price": "90,0000",</w:t>
-      </w:r>
-    </w:p>
-    <w:p>
-      <w:pPr>
-        <w:spacing w:before="0" w:after="160" w:line="259"/>
-        <w:ind w:right="0" w:left="0" w:firstLine="0"/>
-        <w:jc w:val="left"/>
-        <w:rPr>
-          <w:rFonts w:ascii="Calibri" w:hAnsi="Calibri" w:cs="Calibri" w:eastAsia="Calibri"/>
-          <w:color w:val="auto"/>
-          <w:spacing w:val="0"/>
-          <w:position w:val="0"/>
-          <w:sz w:val="24"/>
-          <w:shd w:fill="auto" w:val="clear"/>
-        </w:rPr>
-      </w:pPr>
-      <w:r>
-        <w:rPr>
-          <w:rFonts w:ascii="Calibri" w:hAnsi="Calibri" w:cs="Calibri" w:eastAsia="Calibri"/>
-          <w:color w:val="auto"/>
-          <w:spacing w:val="0"/>
-          <w:position w:val="0"/>
-          <w:sz w:val="24"/>
-          <w:shd w:fill="auto" w:val="clear"/>
-        </w:rPr>
-        <w:t xml:space="preserve">            "EmailAddress": "hammad123@ucp.edu.pk",</w:t>
-      </w:r>
-    </w:p>
-    <w:p>
-      <w:pPr>
-        <w:spacing w:before="0" w:after="160" w:line="259"/>
-        <w:ind w:right="0" w:left="0" w:firstLine="0"/>
-        <w:jc w:val="left"/>
-        <w:rPr>
-          <w:rFonts w:ascii="Calibri" w:hAnsi="Calibri" w:cs="Calibri" w:eastAsia="Calibri"/>
-          <w:color w:val="auto"/>
-          <w:spacing w:val="0"/>
-          <w:position w:val="0"/>
-          <w:sz w:val="24"/>
-          <w:shd w:fill="auto" w:val="clear"/>
-        </w:rPr>
-      </w:pPr>
-      <w:r>
-        <w:rPr>
-          <w:rFonts w:ascii="Calibri" w:hAnsi="Calibri" w:cs="Calibri" w:eastAsia="Calibri"/>
-          <w:color w:val="auto"/>
-          <w:spacing w:val="0"/>
-          <w:position w:val="0"/>
-          <w:sz w:val="24"/>
-          <w:shd w:fill="auto" w:val="clear"/>
-        </w:rPr>
-        <w:t xml:space="preserve">            "__v": 0</w:t>
-      </w:r>
-    </w:p>
-    <w:p>
-      <w:pPr>
-        <w:spacing w:before="0" w:after="160" w:line="259"/>
-        <w:ind w:right="0" w:left="0" w:firstLine="0"/>
-        <w:jc w:val="left"/>
-        <w:rPr>
-          <w:rFonts w:ascii="Calibri" w:hAnsi="Calibri" w:cs="Calibri" w:eastAsia="Calibri"/>
-          <w:color w:val="auto"/>
-          <w:spacing w:val="0"/>
-          <w:position w:val="0"/>
-          <w:sz w:val="24"/>
-          <w:shd w:fill="auto" w:val="clear"/>
-        </w:rPr>
-      </w:pPr>
-      <w:r>
-        <w:rPr>
-          <w:rFonts w:ascii="Calibri" w:hAnsi="Calibri" w:cs="Calibri" w:eastAsia="Calibri"/>
-          <w:color w:val="auto"/>
-          <w:spacing w:val="0"/>
-          <w:position w:val="0"/>
-          <w:sz w:val="24"/>
-          <w:shd w:fill="auto" w:val="clear"/>
-        </w:rPr>
-        <w:t xml:space="preserve">        },</w:t>
-      </w:r>
-    </w:p>
-    <w:p>
-      <w:pPr>
-        <w:spacing w:before="0" w:after="160" w:line="259"/>
-        <w:ind w:right="0" w:left="0" w:firstLine="0"/>
-        <w:jc w:val="left"/>
-        <w:rPr>
-          <w:rFonts w:ascii="Calibri" w:hAnsi="Calibri" w:cs="Calibri" w:eastAsia="Calibri"/>
-          <w:color w:val="auto"/>
-          <w:spacing w:val="0"/>
-          <w:position w:val="0"/>
-          <w:sz w:val="24"/>
-          <w:shd w:fill="auto" w:val="clear"/>
-        </w:rPr>
-      </w:pPr>
-      <w:r>
-        <w:rPr>
-          <w:rFonts w:ascii="Calibri" w:hAnsi="Calibri" w:cs="Calibri" w:eastAsia="Calibri"/>
-          <w:color w:val="auto"/>
-          <w:spacing w:val="0"/>
-          <w:position w:val="0"/>
-          <w:sz w:val="24"/>
-          <w:shd w:fill="auto" w:val="clear"/>
-        </w:rPr>
-        <w:t xml:space="preserve">        {</w:t>
-      </w:r>
-    </w:p>
-    <w:p>
-      <w:pPr>
-        <w:spacing w:before="0" w:after="160" w:line="259"/>
-        <w:ind w:right="0" w:left="0" w:firstLine="0"/>
-        <w:jc w:val="left"/>
-        <w:rPr>
-          <w:rFonts w:ascii="Calibri" w:hAnsi="Calibri" w:cs="Calibri" w:eastAsia="Calibri"/>
-          <w:color w:val="auto"/>
-          <w:spacing w:val="0"/>
-          <w:position w:val="0"/>
-          <w:sz w:val="24"/>
-          <w:shd w:fill="auto" w:val="clear"/>
-        </w:rPr>
-      </w:pPr>
-      <w:r>
-        <w:rPr>
-          <w:rFonts w:ascii="Calibri" w:hAnsi="Calibri" w:cs="Calibri" w:eastAsia="Calibri"/>
-          <w:color w:val="auto"/>
-          <w:spacing w:val="0"/>
-          <w:position w:val="0"/>
-          <w:sz w:val="24"/>
-          <w:shd w:fill="auto" w:val="clear"/>
-        </w:rPr>
-        <w:t xml:space="preserve">            "_id": "5f9ade67d3b4e00bb88a8993",</w:t>
-      </w:r>
-    </w:p>
-    <w:p>
-      <w:pPr>
-        <w:spacing w:before="0" w:after="160" w:line="259"/>
-        <w:ind w:right="0" w:left="0" w:firstLine="0"/>
-        <w:jc w:val="left"/>
-        <w:rPr>
-          <w:rFonts w:ascii="Calibri" w:hAnsi="Calibri" w:cs="Calibri" w:eastAsia="Calibri"/>
-          <w:color w:val="auto"/>
-          <w:spacing w:val="0"/>
-          <w:position w:val="0"/>
-          <w:sz w:val="24"/>
-          <w:shd w:fill="auto" w:val="clear"/>
-        </w:rPr>
-      </w:pPr>
-      <w:r>
-        <w:rPr>
-          <w:rFonts w:ascii="Calibri" w:hAnsi="Calibri" w:cs="Calibri" w:eastAsia="Calibri"/>
-          <w:color w:val="auto"/>
-          <w:spacing w:val="0"/>
-          <w:position w:val="0"/>
-          <w:sz w:val="24"/>
-          <w:shd w:fill="auto" w:val="clear"/>
-        </w:rPr>
-        <w:t xml:space="preserve">            "Title": "Item 2",</w:t>
-      </w:r>
-    </w:p>
-    <w:p>
-      <w:pPr>
-        <w:spacing w:before="0" w:after="160" w:line="259"/>
-        <w:ind w:right="0" w:left="0" w:firstLine="0"/>
-        <w:jc w:val="left"/>
-        <w:rPr>
-          <w:rFonts w:ascii="Calibri" w:hAnsi="Calibri" w:cs="Calibri" w:eastAsia="Calibri"/>
-          <w:color w:val="auto"/>
-          <w:spacing w:val="0"/>
-          <w:position w:val="0"/>
-          <w:sz w:val="24"/>
-          <w:shd w:fill="auto" w:val="clear"/>
-        </w:rPr>
-      </w:pPr>
-      <w:r>
-        <w:rPr>
-          <w:rFonts w:ascii="Calibri" w:hAnsi="Calibri" w:cs="Calibri" w:eastAsia="Calibri"/>
-          <w:color w:val="auto"/>
-          <w:spacing w:val="0"/>
-          <w:position w:val="0"/>
-          <w:sz w:val="24"/>
-          <w:shd w:fill="auto" w:val="clear"/>
-        </w:rPr>
-        <w:t xml:space="preserve">            "Price": "90,0000",</w:t>
-      </w:r>
-    </w:p>
-    <w:p>
-      <w:pPr>
-        <w:spacing w:before="0" w:after="160" w:line="259"/>
-        <w:ind w:right="0" w:left="0" w:firstLine="0"/>
-        <w:jc w:val="left"/>
-        <w:rPr>
-          <w:rFonts w:ascii="Calibri" w:hAnsi="Calibri" w:cs="Calibri" w:eastAsia="Calibri"/>
-          <w:color w:val="auto"/>
-          <w:spacing w:val="0"/>
-          <w:position w:val="0"/>
-          <w:sz w:val="24"/>
-          <w:shd w:fill="auto" w:val="clear"/>
-        </w:rPr>
-      </w:pPr>
-      <w:r>
-        <w:rPr>
-          <w:rFonts w:ascii="Calibri" w:hAnsi="Calibri" w:cs="Calibri" w:eastAsia="Calibri"/>
-          <w:color w:val="auto"/>
-          <w:spacing w:val="0"/>
-          <w:position w:val="0"/>
-          <w:sz w:val="24"/>
-          <w:shd w:fill="auto" w:val="clear"/>
-        </w:rPr>
-        <w:t xml:space="preserve">            "EmailAddress": "hammad123@ucp.edu.pk",</w:t>
-      </w:r>
-    </w:p>
-    <w:p>
-      <w:pPr>
-        <w:spacing w:before="0" w:after="160" w:line="259"/>
-        <w:ind w:right="0" w:left="0" w:firstLine="0"/>
-        <w:jc w:val="left"/>
-        <w:rPr>
-          <w:rFonts w:ascii="Calibri" w:hAnsi="Calibri" w:cs="Calibri" w:eastAsia="Calibri"/>
-          <w:color w:val="auto"/>
-          <w:spacing w:val="0"/>
-          <w:position w:val="0"/>
-          <w:sz w:val="24"/>
-          <w:shd w:fill="auto" w:val="clear"/>
-        </w:rPr>
-      </w:pPr>
-      <w:r>
-        <w:rPr>
-          <w:rFonts w:ascii="Calibri" w:hAnsi="Calibri" w:cs="Calibri" w:eastAsia="Calibri"/>
-          <w:color w:val="auto"/>
-          <w:spacing w:val="0"/>
-          <w:position w:val="0"/>
-          <w:sz w:val="24"/>
-          <w:shd w:fill="auto" w:val="clear"/>
-        </w:rPr>
-        <w:t xml:space="preserve">            "__v": 0</w:t>
-      </w:r>
-    </w:p>
-    <w:p>
-      <w:pPr>
-        <w:spacing w:before="0" w:after="160" w:line="259"/>
-        <w:ind w:right="0" w:left="0" w:firstLine="0"/>
-        <w:jc w:val="left"/>
-        <w:rPr>
-          <w:rFonts w:ascii="Calibri" w:hAnsi="Calibri" w:cs="Calibri" w:eastAsia="Calibri"/>
-          <w:color w:val="auto"/>
-          <w:spacing w:val="0"/>
-          <w:position w:val="0"/>
-          <w:sz w:val="24"/>
-          <w:shd w:fill="auto" w:val="clear"/>
-        </w:rPr>
-      </w:pPr>
-      <w:r>
-        <w:rPr>
-          <w:rFonts w:ascii="Calibri" w:hAnsi="Calibri" w:cs="Calibri" w:eastAsia="Calibri"/>
-          <w:color w:val="auto"/>
-          <w:spacing w:val="0"/>
-          <w:position w:val="0"/>
-          <w:sz w:val="24"/>
-          <w:shd w:fill="auto" w:val="clear"/>
-        </w:rPr>
-        <w:t xml:space="preserve">        }</w:t>
-      </w:r>
-    </w:p>
-    <w:p>
-      <w:pPr>
-        <w:spacing w:before="0" w:after="160" w:line="259"/>
-        <w:ind w:right="0" w:left="0" w:firstLine="0"/>
-        <w:jc w:val="left"/>
-        <w:rPr>
-          <w:rFonts w:ascii="Calibri" w:hAnsi="Calibri" w:cs="Calibri" w:eastAsia="Calibri"/>
-          <w:color w:val="auto"/>
-          <w:spacing w:val="0"/>
-          <w:position w:val="0"/>
-          <w:sz w:val="24"/>
-          <w:shd w:fill="auto" w:val="clear"/>
-        </w:rPr>
-      </w:pPr>
-      <w:r>
-        <w:rPr>
-          <w:rFonts w:ascii="Calibri" w:hAnsi="Calibri" w:cs="Calibri" w:eastAsia="Calibri"/>
-          <w:color w:val="auto"/>
-          <w:spacing w:val="0"/>
-          <w:position w:val="0"/>
-          <w:sz w:val="24"/>
-          <w:shd w:fill="auto" w:val="clear"/>
-        </w:rPr>
-        <w:t xml:space="preserve">    ]</w:t>
+        <w:t xml:space="preserve">    "message": {</w:t>
+      </w:r>
+    </w:p>
+    <w:p>
+      <w:pPr>
+        <w:spacing w:before="0" w:after="160" w:line="259"/>
+        <w:ind w:right="0" w:left="0" w:firstLine="0"/>
+        <w:jc w:val="left"/>
+        <w:rPr>
+          <w:rFonts w:ascii="Calibri" w:hAnsi="Calibri" w:cs="Calibri" w:eastAsia="Calibri"/>
+          <w:color w:val="auto"/>
+          <w:spacing w:val="0"/>
+          <w:position w:val="0"/>
+          <w:sz w:val="24"/>
+          <w:shd w:fill="auto" w:val="clear"/>
+        </w:rPr>
+      </w:pPr>
+      <w:r>
+        <w:rPr>
+          <w:rFonts w:ascii="Calibri" w:hAnsi="Calibri" w:cs="Calibri" w:eastAsia="Calibri"/>
+          <w:color w:val="auto"/>
+          <w:spacing w:val="0"/>
+          <w:position w:val="0"/>
+          <w:sz w:val="24"/>
+          <w:shd w:fill="auto" w:val="clear"/>
+        </w:rPr>
+        <w:t xml:space="preserve">        "_id": "5f9fc5004df3b923665c2bf9",</w:t>
+      </w:r>
+    </w:p>
+    <w:p>
+      <w:pPr>
+        <w:spacing w:before="0" w:after="160" w:line="259"/>
+        <w:ind w:right="0" w:left="0" w:firstLine="0"/>
+        <w:jc w:val="left"/>
+        <w:rPr>
+          <w:rFonts w:ascii="Calibri" w:hAnsi="Calibri" w:cs="Calibri" w:eastAsia="Calibri"/>
+          <w:color w:val="auto"/>
+          <w:spacing w:val="0"/>
+          <w:position w:val="0"/>
+          <w:sz w:val="24"/>
+          <w:shd w:fill="auto" w:val="clear"/>
+        </w:rPr>
+      </w:pPr>
+      <w:r>
+        <w:rPr>
+          <w:rFonts w:ascii="Calibri" w:hAnsi="Calibri" w:cs="Calibri" w:eastAsia="Calibri"/>
+          <w:color w:val="auto"/>
+          <w:spacing w:val="0"/>
+          <w:position w:val="0"/>
+          <w:sz w:val="24"/>
+          <w:shd w:fill="auto" w:val="clear"/>
+        </w:rPr>
+        <w:t xml:space="preserve">        "Image": "public\\images\\1604306176174-predator.jpg",</w:t>
+      </w:r>
+    </w:p>
+    <w:p>
+      <w:pPr>
+        <w:spacing w:before="0" w:after="160" w:line="259"/>
+        <w:ind w:right="0" w:left="0" w:firstLine="0"/>
+        <w:jc w:val="left"/>
+        <w:rPr>
+          <w:rFonts w:ascii="Calibri" w:hAnsi="Calibri" w:cs="Calibri" w:eastAsia="Calibri"/>
+          <w:color w:val="auto"/>
+          <w:spacing w:val="0"/>
+          <w:position w:val="0"/>
+          <w:sz w:val="24"/>
+          <w:shd w:fill="auto" w:val="clear"/>
+        </w:rPr>
+      </w:pPr>
+      <w:r>
+        <w:rPr>
+          <w:rFonts w:ascii="Calibri" w:hAnsi="Calibri" w:cs="Calibri" w:eastAsia="Calibri"/>
+          <w:color w:val="auto"/>
+          <w:spacing w:val="0"/>
+          <w:position w:val="0"/>
+          <w:sz w:val="24"/>
+          <w:shd w:fill="auto" w:val="clear"/>
+        </w:rPr>
+        <w:t xml:space="preserve">        "Title": "Item",</w:t>
+      </w:r>
+    </w:p>
+    <w:p>
+      <w:pPr>
+        <w:spacing w:before="0" w:after="160" w:line="259"/>
+        <w:ind w:right="0" w:left="0" w:firstLine="0"/>
+        <w:jc w:val="left"/>
+        <w:rPr>
+          <w:rFonts w:ascii="Calibri" w:hAnsi="Calibri" w:cs="Calibri" w:eastAsia="Calibri"/>
+          <w:color w:val="auto"/>
+          <w:spacing w:val="0"/>
+          <w:position w:val="0"/>
+          <w:sz w:val="24"/>
+          <w:shd w:fill="auto" w:val="clear"/>
+        </w:rPr>
+      </w:pPr>
+      <w:r>
+        <w:rPr>
+          <w:rFonts w:ascii="Calibri" w:hAnsi="Calibri" w:cs="Calibri" w:eastAsia="Calibri"/>
+          <w:color w:val="auto"/>
+          <w:spacing w:val="0"/>
+          <w:position w:val="0"/>
+          <w:sz w:val="24"/>
+          <w:shd w:fill="auto" w:val="clear"/>
+        </w:rPr>
+        <w:t xml:space="preserve">        "Price": "85,000",</w:t>
+      </w:r>
+    </w:p>
+    <w:p>
+      <w:pPr>
+        <w:spacing w:before="0" w:after="160" w:line="259"/>
+        <w:ind w:right="0" w:left="0" w:firstLine="0"/>
+        <w:jc w:val="left"/>
+        <w:rPr>
+          <w:rFonts w:ascii="Calibri" w:hAnsi="Calibri" w:cs="Calibri" w:eastAsia="Calibri"/>
+          <w:color w:val="auto"/>
+          <w:spacing w:val="0"/>
+          <w:position w:val="0"/>
+          <w:sz w:val="24"/>
+          <w:shd w:fill="auto" w:val="clear"/>
+        </w:rPr>
+      </w:pPr>
+      <w:r>
+        <w:rPr>
+          <w:rFonts w:ascii="Calibri" w:hAnsi="Calibri" w:cs="Calibri" w:eastAsia="Calibri"/>
+          <w:color w:val="auto"/>
+          <w:spacing w:val="0"/>
+          <w:position w:val="0"/>
+          <w:sz w:val="24"/>
+          <w:shd w:fill="auto" w:val="clear"/>
+        </w:rPr>
+        <w:t xml:space="preserve">        "EmailAddress": "hammad123@ucp.edu.pk",</w:t>
+      </w:r>
+    </w:p>
+    <w:p>
+      <w:pPr>
+        <w:spacing w:before="0" w:after="160" w:line="259"/>
+        <w:ind w:right="0" w:left="0" w:firstLine="0"/>
+        <w:jc w:val="left"/>
+        <w:rPr>
+          <w:rFonts w:ascii="Calibri" w:hAnsi="Calibri" w:cs="Calibri" w:eastAsia="Calibri"/>
+          <w:color w:val="auto"/>
+          <w:spacing w:val="0"/>
+          <w:position w:val="0"/>
+          <w:sz w:val="24"/>
+          <w:shd w:fill="auto" w:val="clear"/>
+        </w:rPr>
+      </w:pPr>
+      <w:r>
+        <w:rPr>
+          <w:rFonts w:ascii="Calibri" w:hAnsi="Calibri" w:cs="Calibri" w:eastAsia="Calibri"/>
+          <w:color w:val="auto"/>
+          <w:spacing w:val="0"/>
+          <w:position w:val="0"/>
+          <w:sz w:val="24"/>
+          <w:shd w:fill="auto" w:val="clear"/>
+        </w:rPr>
+        <w:t xml:space="preserve">        "__v": 0</w:t>
+      </w:r>
+    </w:p>
+    <w:p>
+      <w:pPr>
+        <w:spacing w:before="0" w:after="160" w:line="259"/>
+        <w:ind w:right="0" w:left="0" w:firstLine="0"/>
+        <w:jc w:val="left"/>
+        <w:rPr>
+          <w:rFonts w:ascii="Calibri" w:hAnsi="Calibri" w:cs="Calibri" w:eastAsia="Calibri"/>
+          <w:color w:val="auto"/>
+          <w:spacing w:val="0"/>
+          <w:position w:val="0"/>
+          <w:sz w:val="24"/>
+          <w:shd w:fill="auto" w:val="clear"/>
+        </w:rPr>
+      </w:pPr>
+      <w:r>
+        <w:rPr>
+          <w:rFonts w:ascii="Calibri" w:hAnsi="Calibri" w:cs="Calibri" w:eastAsia="Calibri"/>
+          <w:color w:val="auto"/>
+          <w:spacing w:val="0"/>
+          <w:position w:val="0"/>
+          <w:sz w:val="24"/>
+          <w:shd w:fill="auto" w:val="clear"/>
+        </w:rPr>
+        <w:t xml:space="preserve">    }</w:t>
       </w:r>
     </w:p>
     <w:p>
@@ -5260,7 +5211,33 @@
           <w:sz w:val="24"/>
           <w:shd w:fill="auto" w:val="clear"/>
         </w:rPr>
-        <w:t xml:space="preserve">        "_id": "5f9adc0354a7c22cc4a93346",</w:t>
+        <w:t xml:space="preserve">        "_id": "5f9fc5004df3b923665c2bf9",</w:t>
+      </w:r>
+    </w:p>
+    <w:p>
+      <w:pPr>
+        <w:spacing w:before="0" w:after="160" w:line="259"/>
+        <w:ind w:right="0" w:left="0" w:firstLine="0"/>
+        <w:jc w:val="left"/>
+        <w:rPr>
+          <w:rFonts w:ascii="Calibri" w:hAnsi="Calibri" w:cs="Calibri" w:eastAsia="Calibri"/>
+          <w:color w:val="auto"/>
+          <w:spacing w:val="0"/>
+          <w:position w:val="0"/>
+          <w:sz w:val="24"/>
+          <w:shd w:fill="auto" w:val="clear"/>
+        </w:rPr>
+      </w:pPr>
+      <w:r>
+        <w:rPr>
+          <w:rFonts w:ascii="Calibri" w:hAnsi="Calibri" w:cs="Calibri" w:eastAsia="Calibri"/>
+          <w:color w:val="auto"/>
+          <w:spacing w:val="0"/>
+          <w:position w:val="0"/>
+          <w:sz w:val="24"/>
+          <w:shd w:fill="auto" w:val="clear"/>
+        </w:rPr>
+        <w:t xml:space="preserve">        "Image": "public\\images\\1604306176174-predator.jpg",</w:t>
       </w:r>
     </w:p>
     <w:p>
@@ -5312,7 +5289,7 @@
           <w:sz w:val="24"/>
           <w:shd w:fill="auto" w:val="clear"/>
         </w:rPr>
-        <w:t xml:space="preserve">        "Price": "90,0000",</w:t>
+        <w:t xml:space="preserve">        "Price": "85,000",</w:t>
       </w:r>
     </w:p>
     <w:p>
@@ -5418,21 +5395,6 @@
         </w:rPr>
         <w:t xml:space="preserve">}</w:t>
       </w:r>
-    </w:p>
-    <w:p>
-      <w:pPr>
-        <w:spacing w:before="0" w:after="160" w:line="259"/>
-        <w:ind w:right="0" w:left="0" w:firstLine="0"/>
-        <w:jc w:val="left"/>
-        <w:rPr>
-          <w:rFonts w:ascii="Calibri" w:hAnsi="Calibri" w:cs="Calibri" w:eastAsia="Calibri"/>
-          <w:color w:val="auto"/>
-          <w:spacing w:val="0"/>
-          <w:position w:val="0"/>
-          <w:sz w:val="24"/>
-          <w:shd w:fill="auto" w:val="clear"/>
-        </w:rPr>
-      </w:pPr>
     </w:p>
     <w:p>
       <w:pPr>
@@ -5613,7 +5575,29 @@
           <w:sz w:val="24"/>
           <w:shd w:fill="auto" w:val="clear"/>
         </w:rPr>
-        <w:t xml:space="preserve">    "id": "5f9adc0354a7c22cc4a93346"</w:t>
+        <w:t xml:space="preserve">    "id": "</w:t>
+      </w:r>
+      <w:r>
+        <w:rPr>
+          <w:rFonts w:ascii="Calibri" w:hAnsi="Calibri" w:cs="Calibri" w:eastAsia="Calibri"/>
+          <w:color w:val="auto"/>
+          <w:spacing w:val="0"/>
+          <w:position w:val="0"/>
+          <w:sz w:val="24"/>
+          <w:shd w:fill="auto" w:val="clear"/>
+        </w:rPr>
+        <w:t xml:space="preserve">5f9fc5004df3b923665c2bf9</w:t>
+      </w:r>
+      <w:r>
+        <w:rPr>
+          <w:rFonts w:ascii="Calibri" w:hAnsi="Calibri" w:cs="Calibri" w:eastAsia="Calibri"/>
+          <w:color w:val="auto"/>
+          <w:spacing w:val="0"/>
+          <w:position w:val="0"/>
+          <w:sz w:val="24"/>
+          <w:shd w:fill="auto" w:val="clear"/>
+        </w:rPr>
+        <w:t xml:space="preserve">"</w:t>
       </w:r>
     </w:p>
     <w:p>
@@ -5771,7 +5755,33 @@
           <w:sz w:val="24"/>
           <w:shd w:fill="auto" w:val="clear"/>
         </w:rPr>
-        <w:t xml:space="preserve">        "_id": "5f9adc0354a7c22cc4a93346",</w:t>
+        <w:t xml:space="preserve">        "_id": "5f9fc5004df3b923665c2bf9",</w:t>
+      </w:r>
+    </w:p>
+    <w:p>
+      <w:pPr>
+        <w:spacing w:before="0" w:after="160" w:line="259"/>
+        <w:ind w:right="0" w:left="0" w:firstLine="0"/>
+        <w:jc w:val="left"/>
+        <w:rPr>
+          <w:rFonts w:ascii="Calibri" w:hAnsi="Calibri" w:cs="Calibri" w:eastAsia="Calibri"/>
+          <w:color w:val="auto"/>
+          <w:spacing w:val="0"/>
+          <w:position w:val="0"/>
+          <w:sz w:val="24"/>
+          <w:shd w:fill="auto" w:val="clear"/>
+        </w:rPr>
+      </w:pPr>
+      <w:r>
+        <w:rPr>
+          <w:rFonts w:ascii="Calibri" w:hAnsi="Calibri" w:cs="Calibri" w:eastAsia="Calibri"/>
+          <w:color w:val="auto"/>
+          <w:spacing w:val="0"/>
+          <w:position w:val="0"/>
+          <w:sz w:val="24"/>
+          <w:shd w:fill="auto" w:val="clear"/>
+        </w:rPr>
+        <w:t xml:space="preserve">        "Image": "public\\images\\1604306176174-predator.jpg",</w:t>
       </w:r>
     </w:p>
     <w:p>
@@ -5823,7 +5833,7 @@
           <w:sz w:val="24"/>
           <w:shd w:fill="auto" w:val="clear"/>
         </w:rPr>
-        <w:t xml:space="preserve">        "Price": "90,0000",</w:t>
+        <w:t xml:space="preserve">        "Price": "85,000",</w:t>
       </w:r>
     </w:p>
     <w:p>
@@ -5929,21 +5939,6 @@
         </w:rPr>
         <w:t xml:space="preserve">}</w:t>
       </w:r>
-    </w:p>
-    <w:p>
-      <w:pPr>
-        <w:spacing w:before="0" w:after="160" w:line="259"/>
-        <w:ind w:right="0" w:left="0" w:firstLine="0"/>
-        <w:jc w:val="left"/>
-        <w:rPr>
-          <w:rFonts w:ascii="Calibri" w:hAnsi="Calibri" w:cs="Calibri" w:eastAsia="Calibri"/>
-          <w:color w:val="auto"/>
-          <w:spacing w:val="0"/>
-          <w:position w:val="0"/>
-          <w:sz w:val="24"/>
-          <w:shd w:fill="auto" w:val="clear"/>
-        </w:rPr>
-      </w:pPr>
     </w:p>
     <w:p>
       <w:pPr>

</xml_diff>